<commit_message>
Add Thesis Paper in PHD Papers
</commit_message>
<xml_diff>
--- a/PHD Papers/Thesis Proposal/开题 v6.docx
+++ b/PHD Papers/Thesis Proposal/开题 v6.docx
@@ -3278,6 +3278,7 @@
         </w:rPr>
         <w:t>这个时期的发展与合约技术的发展密切相关。</w:t>
       </w:r>
+      <w:proofErr w:type="spellStart"/>
       <w:r>
         <w:rPr>
           <w:rFonts w:ascii="宋体" w:eastAsia="宋体" w:hAnsi="宋体" w:cs="Times New Roman" w:hint="eastAsia"/>
@@ -3292,7 +3293,16 @@
           <w:sz w:val="24"/>
           <w:szCs w:val="24"/>
         </w:rPr>
-        <w:t>.Buterin[2]</w:t>
+        <w:t>.Buterin</w:t>
+      </w:r>
+      <w:proofErr w:type="spellEnd"/>
+      <w:r>
+        <w:rPr>
+          <w:rFonts w:ascii="宋体" w:eastAsia="宋体" w:hAnsi="宋体" w:cs="Times New Roman"/>
+          <w:sz w:val="24"/>
+          <w:szCs w:val="24"/>
+        </w:rPr>
+        <w:t>[2]</w:t>
       </w:r>
       <w:r>
         <w:rPr>
@@ -3494,7 +3504,43 @@
           <w:sz w:val="24"/>
           <w:szCs w:val="24"/>
         </w:rPr>
-        <w:t>目前主流的区块链共识算法主要有PoW共识算法,PoS共识算法</w:t>
+        <w:t>目前主流的区块链共识算法主要有</w:t>
+      </w:r>
+      <w:proofErr w:type="spellStart"/>
+      <w:r>
+        <w:rPr>
+          <w:rFonts w:ascii="宋体" w:eastAsia="宋体" w:hAnsi="宋体" w:cs="Times New Roman"/>
+          <w:sz w:val="24"/>
+          <w:szCs w:val="24"/>
+        </w:rPr>
+        <w:t>PoW</w:t>
+      </w:r>
+      <w:proofErr w:type="spellEnd"/>
+      <w:r>
+        <w:rPr>
+          <w:rFonts w:ascii="宋体" w:eastAsia="宋体" w:hAnsi="宋体" w:cs="Times New Roman"/>
+          <w:sz w:val="24"/>
+          <w:szCs w:val="24"/>
+        </w:rPr>
+        <w:t>共识算法,</w:t>
+      </w:r>
+      <w:proofErr w:type="spellStart"/>
+      <w:r>
+        <w:rPr>
+          <w:rFonts w:ascii="宋体" w:eastAsia="宋体" w:hAnsi="宋体" w:cs="Times New Roman"/>
+          <w:sz w:val="24"/>
+          <w:szCs w:val="24"/>
+        </w:rPr>
+        <w:t>PoS</w:t>
+      </w:r>
+      <w:proofErr w:type="spellEnd"/>
+      <w:r>
+        <w:rPr>
+          <w:rFonts w:ascii="宋体" w:eastAsia="宋体" w:hAnsi="宋体" w:cs="Times New Roman"/>
+          <w:sz w:val="24"/>
+          <w:szCs w:val="24"/>
+        </w:rPr>
+        <w:t>共识算法</w:t>
       </w:r>
       <w:r>
         <w:rPr>
@@ -3986,6 +4032,7 @@
         </w:rPr>
         <w:t>工作量证明最早</w:t>
       </w:r>
+      <w:proofErr w:type="spellStart"/>
       <w:r>
         <w:rPr>
           <w:rFonts w:ascii="宋体" w:eastAsia="宋体" w:hAnsi="宋体" w:cs="Times New Roman" w:hint="eastAsia"/>
@@ -4010,13 +4057,23 @@
         </w:rPr>
         <w:t>Dwork</w:t>
       </w:r>
-      <w:r>
-        <w:rPr>
-          <w:rFonts w:ascii="宋体" w:eastAsia="宋体" w:hAnsi="宋体" w:cs="Times New Roman" w:hint="eastAsia"/>
-          <w:sz w:val="24"/>
-          <w:szCs w:val="24"/>
-        </w:rPr>
-        <w:t>和M</w:t>
+      <w:proofErr w:type="spellEnd"/>
+      <w:r>
+        <w:rPr>
+          <w:rFonts w:ascii="宋体" w:eastAsia="宋体" w:hAnsi="宋体" w:cs="Times New Roman" w:hint="eastAsia"/>
+          <w:sz w:val="24"/>
+          <w:szCs w:val="24"/>
+        </w:rPr>
+        <w:t>和</w:t>
+      </w:r>
+      <w:proofErr w:type="spellStart"/>
+      <w:r>
+        <w:rPr>
+          <w:rFonts w:ascii="宋体" w:eastAsia="宋体" w:hAnsi="宋体" w:cs="Times New Roman" w:hint="eastAsia"/>
+          <w:sz w:val="24"/>
+          <w:szCs w:val="24"/>
+        </w:rPr>
+        <w:t>M</w:t>
       </w:r>
       <w:r>
         <w:rPr>
@@ -4026,6 +4083,7 @@
         </w:rPr>
         <w:t>.Naor</w:t>
       </w:r>
+      <w:proofErr w:type="spellEnd"/>
       <w:r>
         <w:rPr>
           <w:rFonts w:ascii="宋体" w:eastAsia="宋体" w:hAnsi="宋体" w:cs="Times New Roman"/>
@@ -4088,7 +4146,16 @@
           <w:sz w:val="24"/>
           <w:szCs w:val="24"/>
         </w:rPr>
-        <w:t>某个数学难题的答案来证明确实执行了一定量的工作。A</w:t>
+        <w:t>某个数学难题的答案来证明确实执行了一定量的工作。</w:t>
+      </w:r>
+      <w:proofErr w:type="spellStart"/>
+      <w:r>
+        <w:rPr>
+          <w:rFonts w:ascii="宋体" w:eastAsia="宋体" w:hAnsi="宋体" w:cs="Times New Roman" w:hint="eastAsia"/>
+          <w:sz w:val="24"/>
+          <w:szCs w:val="24"/>
+        </w:rPr>
+        <w:t>A</w:t>
       </w:r>
       <w:r>
         <w:rPr>
@@ -4098,6 +4165,7 @@
         </w:rPr>
         <w:t>.Back</w:t>
       </w:r>
+      <w:proofErr w:type="spellEnd"/>
       <w:r>
         <w:rPr>
           <w:rFonts w:ascii="宋体" w:eastAsia="宋体" w:hAnsi="宋体" w:cs="Times New Roman" w:hint="eastAsia"/>
@@ -4154,13 +4222,23 @@
         </w:rPr>
         <w:t>的</w:t>
       </w:r>
-      <w:r>
-        <w:rPr>
-          <w:rFonts w:ascii="宋体" w:eastAsia="宋体" w:hAnsi="宋体" w:cs="Times New Roman"/>
-          <w:sz w:val="24"/>
-          <w:szCs w:val="24"/>
-        </w:rPr>
-        <w:t>Hashcash [</w:t>
+      <w:proofErr w:type="spellStart"/>
+      <w:r>
+        <w:rPr>
+          <w:rFonts w:ascii="宋体" w:eastAsia="宋体" w:hAnsi="宋体" w:cs="Times New Roman"/>
+          <w:sz w:val="24"/>
+          <w:szCs w:val="24"/>
+        </w:rPr>
+        <w:t>Hashcash</w:t>
+      </w:r>
+      <w:proofErr w:type="spellEnd"/>
+      <w:r>
+        <w:rPr>
+          <w:rFonts w:ascii="宋体" w:eastAsia="宋体" w:hAnsi="宋体" w:cs="Times New Roman"/>
+          <w:sz w:val="24"/>
+          <w:szCs w:val="24"/>
+        </w:rPr>
+        <w:t xml:space="preserve"> [</w:t>
       </w:r>
       <w:r>
         <w:rPr>
@@ -4216,15 +4294,33 @@
           <w:sz w:val="24"/>
           <w:szCs w:val="24"/>
         </w:rPr>
-        <w:t>年，M</w:t>
-      </w:r>
-      <w:r>
-        <w:rPr>
-          <w:rFonts w:ascii="宋体" w:eastAsia="宋体" w:hAnsi="宋体" w:cs="Times New Roman"/>
-          <w:sz w:val="24"/>
-          <w:szCs w:val="24"/>
-        </w:rPr>
-        <w:t>.Jakobsso[5]</w:t>
+        <w:t>年，</w:t>
+      </w:r>
+      <w:proofErr w:type="spellStart"/>
+      <w:r>
+        <w:rPr>
+          <w:rFonts w:ascii="宋体" w:eastAsia="宋体" w:hAnsi="宋体" w:cs="Times New Roman" w:hint="eastAsia"/>
+          <w:sz w:val="24"/>
+          <w:szCs w:val="24"/>
+        </w:rPr>
+        <w:t>M</w:t>
+      </w:r>
+      <w:r>
+        <w:rPr>
+          <w:rFonts w:ascii="宋体" w:eastAsia="宋体" w:hAnsi="宋体" w:cs="Times New Roman"/>
+          <w:sz w:val="24"/>
+          <w:szCs w:val="24"/>
+        </w:rPr>
+        <w:t>.Jakobsso</w:t>
+      </w:r>
+      <w:proofErr w:type="spellEnd"/>
+      <w:r>
+        <w:rPr>
+          <w:rFonts w:ascii="宋体" w:eastAsia="宋体" w:hAnsi="宋体" w:cs="Times New Roman"/>
+          <w:sz w:val="24"/>
+          <w:szCs w:val="24"/>
+        </w:rPr>
+        <w:t>[5]</w:t>
       </w:r>
       <w:r>
         <w:rPr>
@@ -4472,6 +4568,7 @@
         </w:rPr>
         <w:t>一些研究者针对比特币的安全性进入深入研究。</w:t>
       </w:r>
+      <w:proofErr w:type="spellStart"/>
       <w:r>
         <w:rPr>
           <w:rFonts w:ascii="宋体" w:eastAsia="宋体" w:hAnsi="宋体" w:cs="Times New Roman"/>
@@ -4486,7 +4583,16 @@
           <w:sz w:val="24"/>
           <w:szCs w:val="24"/>
         </w:rPr>
-        <w:t>Garay等人[</w:t>
+        <w:t>Garay</w:t>
+      </w:r>
+      <w:proofErr w:type="spellEnd"/>
+      <w:r>
+        <w:rPr>
+          <w:rFonts w:ascii="宋体" w:eastAsia="宋体" w:hAnsi="宋体" w:cs="Times New Roman" w:hint="eastAsia"/>
+          <w:sz w:val="24"/>
+          <w:szCs w:val="24"/>
+        </w:rPr>
+        <w:t>等人[</w:t>
       </w:r>
       <w:r>
         <w:rPr>
@@ -4544,6 +4650,7 @@
         </w:rPr>
         <w:t>为加密货币的共识算法提供了首个“可证明安全”模式。</w:t>
       </w:r>
+      <w:proofErr w:type="spellStart"/>
       <w:r>
         <w:rPr>
           <w:rFonts w:ascii="宋体" w:eastAsia="宋体" w:hAnsi="宋体" w:cs="Times New Roman" w:hint="eastAsia"/>
@@ -4566,7 +4673,16 @@
           <w:sz w:val="24"/>
           <w:szCs w:val="24"/>
         </w:rPr>
-        <w:t>Pass等人</w:t>
+        <w:t>Pass</w:t>
+      </w:r>
+      <w:proofErr w:type="spellEnd"/>
+      <w:r>
+        <w:rPr>
+          <w:rFonts w:ascii="宋体" w:eastAsia="宋体" w:hAnsi="宋体" w:cs="Times New Roman" w:hint="eastAsia"/>
+          <w:sz w:val="24"/>
+          <w:szCs w:val="24"/>
+        </w:rPr>
+        <w:t>等人</w:t>
       </w:r>
       <w:r>
         <w:rPr>
@@ -4662,7 +4778,16 @@
           <w:sz w:val="24"/>
           <w:szCs w:val="24"/>
         </w:rPr>
-        <w:t>等。I</w:t>
+        <w:t>等。</w:t>
+      </w:r>
+      <w:proofErr w:type="spellStart"/>
+      <w:r>
+        <w:rPr>
+          <w:rFonts w:ascii="宋体" w:eastAsia="宋体" w:hAnsi="宋体" w:cs="Times New Roman" w:hint="eastAsia"/>
+          <w:sz w:val="24"/>
+          <w:szCs w:val="24"/>
+        </w:rPr>
+        <w:t>I</w:t>
       </w:r>
       <w:r>
         <w:rPr>
@@ -4672,6 +4797,7 @@
         </w:rPr>
         <w:t>.Eya</w:t>
       </w:r>
+      <w:proofErr w:type="spellEnd"/>
       <w:r>
         <w:rPr>
           <w:rFonts w:ascii="宋体" w:eastAsia="宋体" w:hAnsi="宋体" w:cs="Times New Roman" w:hint="eastAsia"/>
@@ -4825,7 +4951,16 @@
           <w:sz w:val="24"/>
           <w:szCs w:val="24"/>
         </w:rPr>
-        <w:t>且支持轻量级客户端快速验证的工作量证明算法E</w:t>
+        <w:t>且支持轻量级客户端快速验证的工作量证明算法</w:t>
+      </w:r>
+      <w:proofErr w:type="spellStart"/>
+      <w:r>
+        <w:rPr>
+          <w:rFonts w:ascii="宋体" w:eastAsia="宋体" w:hAnsi="宋体" w:cs="Times New Roman" w:hint="eastAsia"/>
+          <w:sz w:val="24"/>
+          <w:szCs w:val="24"/>
+        </w:rPr>
+        <w:t>E</w:t>
       </w:r>
       <w:r>
         <w:rPr>
@@ -4835,6 +4970,7 @@
         </w:rPr>
         <w:t>thash</w:t>
       </w:r>
+      <w:proofErr w:type="spellEnd"/>
       <w:r>
         <w:rPr>
           <w:rFonts w:ascii="宋体" w:eastAsia="宋体" w:hAnsi="宋体" w:cs="Times New Roman" w:hint="eastAsia"/>
@@ -4865,7 +5001,16 @@
           <w:sz w:val="24"/>
           <w:szCs w:val="24"/>
         </w:rPr>
-        <w:t>较少算力资源的用户获得奖励，E</w:t>
+        <w:t>较少算力资源的用户获得奖励，</w:t>
+      </w:r>
+      <w:proofErr w:type="spellStart"/>
+      <w:r>
+        <w:rPr>
+          <w:rFonts w:ascii="宋体" w:eastAsia="宋体" w:hAnsi="宋体" w:cs="Times New Roman" w:hint="eastAsia"/>
+          <w:sz w:val="24"/>
+          <w:szCs w:val="24"/>
+        </w:rPr>
+        <w:t>E</w:t>
       </w:r>
       <w:r>
         <w:rPr>
@@ -4875,6 +5020,7 @@
         </w:rPr>
         <w:t>thash</w:t>
       </w:r>
+      <w:proofErr w:type="spellEnd"/>
       <w:r>
         <w:rPr>
           <w:rFonts w:ascii="宋体" w:eastAsia="宋体" w:hAnsi="宋体" w:cs="Times New Roman" w:hint="eastAsia"/>
@@ -5019,6 +5165,7 @@
         </w:rPr>
         <w:t xml:space="preserve">最终 </w:t>
       </w:r>
+      <w:proofErr w:type="spellStart"/>
       <w:r>
         <w:rPr>
           <w:rFonts w:ascii="宋体" w:eastAsia="宋体" w:hAnsi="宋体" w:cs="Times New Roman" w:hint="eastAsia"/>
@@ -5035,6 +5182,7 @@
         </w:rPr>
         <w:t>thash</w:t>
       </w:r>
+      <w:proofErr w:type="spellEnd"/>
       <w:r>
         <w:rPr>
           <w:rFonts w:ascii="宋体" w:eastAsia="宋体" w:hAnsi="宋体" w:cs="Times New Roman" w:hint="eastAsia"/>
@@ -5116,7 +5264,16 @@
           <w:sz w:val="24"/>
           <w:szCs w:val="24"/>
         </w:rPr>
-        <w:t>的公平性问题，R</w:t>
+        <w:t>的公平性问题，</w:t>
+      </w:r>
+      <w:proofErr w:type="spellStart"/>
+      <w:r>
+        <w:rPr>
+          <w:rFonts w:ascii="宋体" w:eastAsia="宋体" w:hAnsi="宋体" w:cs="Times New Roman" w:hint="eastAsia"/>
+          <w:sz w:val="24"/>
+          <w:szCs w:val="24"/>
+        </w:rPr>
+        <w:t>R</w:t>
       </w:r>
       <w:r>
         <w:rPr>
@@ -5142,13 +5299,23 @@
         </w:rPr>
         <w:t>ass</w:t>
       </w:r>
-      <w:r>
-        <w:rPr>
-          <w:rFonts w:ascii="宋体" w:eastAsia="宋体" w:hAnsi="宋体" w:cs="Times New Roman" w:hint="eastAsia"/>
-          <w:sz w:val="24"/>
-          <w:szCs w:val="24"/>
-        </w:rPr>
-        <w:t>和E</w:t>
+      <w:proofErr w:type="spellEnd"/>
+      <w:r>
+        <w:rPr>
+          <w:rFonts w:ascii="宋体" w:eastAsia="宋体" w:hAnsi="宋体" w:cs="Times New Roman" w:hint="eastAsia"/>
+          <w:sz w:val="24"/>
+          <w:szCs w:val="24"/>
+        </w:rPr>
+        <w:t>和</w:t>
+      </w:r>
+      <w:proofErr w:type="spellStart"/>
+      <w:r>
+        <w:rPr>
+          <w:rFonts w:ascii="宋体" w:eastAsia="宋体" w:hAnsi="宋体" w:cs="Times New Roman" w:hint="eastAsia"/>
+          <w:sz w:val="24"/>
+          <w:szCs w:val="24"/>
+        </w:rPr>
+        <w:t>E</w:t>
       </w:r>
       <w:r>
         <w:rPr>
@@ -5166,6 +5333,7 @@
         </w:rPr>
         <w:t>Shi</w:t>
       </w:r>
+      <w:proofErr w:type="spellEnd"/>
       <w:r>
         <w:rPr>
           <w:rFonts w:ascii="宋体" w:eastAsia="宋体" w:hAnsi="宋体" w:cs="Times New Roman"/>
@@ -5198,6 +5366,7 @@
         </w:rPr>
         <w:t>提出了水果链（</w:t>
       </w:r>
+      <w:proofErr w:type="spellStart"/>
       <w:r>
         <w:rPr>
           <w:rFonts w:ascii="宋体" w:eastAsia="宋体" w:hAnsi="宋体" w:cs="Times New Roman"/>
@@ -5206,6 +5375,7 @@
         </w:rPr>
         <w:t>FruitChains</w:t>
       </w:r>
+      <w:proofErr w:type="spellEnd"/>
       <w:r>
         <w:rPr>
           <w:rFonts w:ascii="宋体" w:eastAsia="宋体" w:hAnsi="宋体" w:cs="Times New Roman" w:hint="eastAsia"/>
@@ -5341,7 +5511,25 @@
           <w:sz w:val="24"/>
           <w:szCs w:val="24"/>
         </w:rPr>
-        <w:t>在FruitChains中,</w:t>
+        <w:t>在</w:t>
+      </w:r>
+      <w:proofErr w:type="spellStart"/>
+      <w:r>
+        <w:rPr>
+          <w:rFonts w:ascii="宋体" w:eastAsia="宋体" w:hAnsi="宋体" w:cs="Times New Roman"/>
+          <w:sz w:val="24"/>
+          <w:szCs w:val="24"/>
+        </w:rPr>
+        <w:t>FruitChains</w:t>
+      </w:r>
+      <w:proofErr w:type="spellEnd"/>
+      <w:r>
+        <w:rPr>
+          <w:rFonts w:ascii="宋体" w:eastAsia="宋体" w:hAnsi="宋体" w:cs="Times New Roman"/>
+          <w:sz w:val="24"/>
+          <w:szCs w:val="24"/>
+        </w:rPr>
+        <w:t>中,</w:t>
       </w:r>
       <w:r>
         <w:rPr>
@@ -5434,6 +5622,7 @@
         </w:rPr>
         <w:t>设备算力集中化问题，</w:t>
       </w:r>
+      <w:proofErr w:type="spellStart"/>
       <w:r>
         <w:rPr>
           <w:rFonts w:ascii="宋体" w:eastAsia="宋体" w:hAnsi="宋体" w:cs="Times New Roman" w:hint="eastAsia"/>
@@ -5450,6 +5639,7 @@
         </w:rPr>
         <w:t>H.Ashilk</w:t>
       </w:r>
+      <w:proofErr w:type="spellEnd"/>
       <w:r>
         <w:rPr>
           <w:rFonts w:ascii="宋体" w:eastAsia="宋体" w:hAnsi="宋体" w:cs="Times New Roman" w:hint="eastAsia"/>
@@ -5512,7 +5702,25 @@
           <w:sz w:val="24"/>
           <w:szCs w:val="24"/>
         </w:rPr>
-        <w:t xml:space="preserve"> (FPoW)</w:t>
+        <w:t xml:space="preserve"> (</w:t>
+      </w:r>
+      <w:proofErr w:type="spellStart"/>
+      <w:r>
+        <w:rPr>
+          <w:rFonts w:ascii="宋体" w:eastAsia="宋体" w:hAnsi="宋体" w:cs="Times New Roman"/>
+          <w:sz w:val="24"/>
+          <w:szCs w:val="24"/>
+        </w:rPr>
+        <w:t>FPoW</w:t>
+      </w:r>
+      <w:proofErr w:type="spellEnd"/>
+      <w:r>
+        <w:rPr>
+          <w:rFonts w:ascii="宋体" w:eastAsia="宋体" w:hAnsi="宋体" w:cs="Times New Roman"/>
+          <w:sz w:val="24"/>
+          <w:szCs w:val="24"/>
+        </w:rPr>
+        <w:t>)</w:t>
       </w:r>
       <w:r>
         <w:rPr>
@@ -5643,7 +5851,16 @@
           <w:sz w:val="24"/>
           <w:szCs w:val="24"/>
         </w:rPr>
-        <w:t>采用工作量证明共识算法的区块链系统面临着交易吞吐量低的问题，研究者对提升区块链的交易处理速率做了深入研究。I</w:t>
+        <w:t>采用工作量证明共识算法的区块链系统面临着交易吞吐量低的问题，研究者对提升区块链的交易处理速率做了深入研究。</w:t>
+      </w:r>
+      <w:proofErr w:type="spellStart"/>
+      <w:r>
+        <w:rPr>
+          <w:rFonts w:ascii="宋体" w:eastAsia="宋体" w:hAnsi="宋体" w:cs="Times New Roman" w:hint="eastAsia"/>
+          <w:sz w:val="24"/>
+          <w:szCs w:val="24"/>
+        </w:rPr>
+        <w:t>I</w:t>
       </w:r>
       <w:r>
         <w:rPr>
@@ -5653,6 +5870,7 @@
         </w:rPr>
         <w:t>.Eyal</w:t>
       </w:r>
+      <w:proofErr w:type="spellEnd"/>
       <w:r>
         <w:rPr>
           <w:rFonts w:ascii="宋体" w:eastAsia="宋体" w:hAnsi="宋体" w:cs="Times New Roman" w:hint="eastAsia"/>
@@ -6167,7 +6385,16 @@
           <w:sz w:val="24"/>
           <w:szCs w:val="24"/>
         </w:rPr>
-        <w:t>由S.K</w:t>
+        <w:t>由</w:t>
+      </w:r>
+      <w:proofErr w:type="spellStart"/>
+      <w:r>
+        <w:rPr>
+          <w:rFonts w:ascii="宋体" w:eastAsia="宋体" w:hAnsi="宋体" w:cs="Times New Roman" w:hint="eastAsia"/>
+          <w:sz w:val="24"/>
+          <w:szCs w:val="24"/>
+        </w:rPr>
+        <w:t>S.K</w:t>
       </w:r>
       <w:r>
         <w:rPr>
@@ -6177,13 +6404,23 @@
         </w:rPr>
         <w:t>ing</w:t>
       </w:r>
-      <w:r>
-        <w:rPr>
-          <w:rFonts w:ascii="宋体" w:eastAsia="宋体" w:hAnsi="宋体" w:cs="Times New Roman" w:hint="eastAsia"/>
-          <w:sz w:val="24"/>
-          <w:szCs w:val="24"/>
-        </w:rPr>
-        <w:t>和S</w:t>
+      <w:proofErr w:type="spellEnd"/>
+      <w:r>
+        <w:rPr>
+          <w:rFonts w:ascii="宋体" w:eastAsia="宋体" w:hAnsi="宋体" w:cs="Times New Roman" w:hint="eastAsia"/>
+          <w:sz w:val="24"/>
+          <w:szCs w:val="24"/>
+        </w:rPr>
+        <w:t>和</w:t>
+      </w:r>
+      <w:proofErr w:type="spellStart"/>
+      <w:r>
+        <w:rPr>
+          <w:rFonts w:ascii="宋体" w:eastAsia="宋体" w:hAnsi="宋体" w:cs="Times New Roman" w:hint="eastAsia"/>
+          <w:sz w:val="24"/>
+          <w:szCs w:val="24"/>
+        </w:rPr>
+        <w:t>S</w:t>
       </w:r>
       <w:r>
         <w:rPr>
@@ -6201,6 +6438,7 @@
         </w:rPr>
         <w:t>Nadal</w:t>
       </w:r>
+      <w:proofErr w:type="spellEnd"/>
       <w:r>
         <w:rPr>
           <w:rFonts w:ascii="宋体" w:eastAsia="宋体" w:hAnsi="宋体" w:cs="Times New Roman"/>
@@ -6588,6 +6826,7 @@
         </w:rPr>
         <w:t>问题，</w:t>
       </w:r>
+      <w:proofErr w:type="spellStart"/>
       <w:r>
         <w:rPr>
           <w:rFonts w:ascii="宋体" w:eastAsia="宋体" w:hAnsi="宋体" w:cs="Times New Roman" w:hint="eastAsia"/>
@@ -6612,6 +6851,7 @@
         </w:rPr>
         <w:t>Buterin</w:t>
       </w:r>
+      <w:proofErr w:type="spellEnd"/>
       <w:r>
         <w:rPr>
           <w:rFonts w:ascii="宋体" w:eastAsia="宋体" w:hAnsi="宋体" w:cs="Times New Roman" w:hint="eastAsia"/>
@@ -6700,6 +6940,7 @@
         </w:rPr>
         <w:t>基于</w:t>
       </w:r>
+      <w:proofErr w:type="spellStart"/>
       <w:r>
         <w:rPr>
           <w:rFonts w:ascii="宋体" w:eastAsia="宋体" w:hAnsi="宋体" w:cs="Times New Roman" w:hint="eastAsia"/>
@@ -6716,6 +6957,7 @@
         </w:rPr>
         <w:t>oS</w:t>
       </w:r>
+      <w:proofErr w:type="spellEnd"/>
       <w:r>
         <w:rPr>
           <w:rFonts w:ascii="宋体" w:eastAsia="宋体" w:hAnsi="宋体" w:cs="Times New Roman" w:hint="eastAsia"/>
@@ -6746,7 +6988,43 @@
           <w:sz w:val="24"/>
           <w:szCs w:val="24"/>
         </w:rPr>
-        <w:t>区块产生仍然依靠以太坊的Ethash工作量证明算法,但是每隔50个区块出现一个检查点,验证者通过PoS的方式来对检查点完成最终确定</w:t>
+        <w:t>区块产生仍然依靠以太坊的</w:t>
+      </w:r>
+      <w:proofErr w:type="spellStart"/>
+      <w:r>
+        <w:rPr>
+          <w:rFonts w:ascii="宋体" w:eastAsia="宋体" w:hAnsi="宋体" w:cs="Times New Roman"/>
+          <w:sz w:val="24"/>
+          <w:szCs w:val="24"/>
+        </w:rPr>
+        <w:t>Ethash</w:t>
+      </w:r>
+      <w:proofErr w:type="spellEnd"/>
+      <w:r>
+        <w:rPr>
+          <w:rFonts w:ascii="宋体" w:eastAsia="宋体" w:hAnsi="宋体" w:cs="Times New Roman"/>
+          <w:sz w:val="24"/>
+          <w:szCs w:val="24"/>
+        </w:rPr>
+        <w:t>工作量证明算法,但是每隔50个区块出现一个检查点,验证者通过</w:t>
+      </w:r>
+      <w:proofErr w:type="spellStart"/>
+      <w:r>
+        <w:rPr>
+          <w:rFonts w:ascii="宋体" w:eastAsia="宋体" w:hAnsi="宋体" w:cs="Times New Roman"/>
+          <w:sz w:val="24"/>
+          <w:szCs w:val="24"/>
+        </w:rPr>
+        <w:t>PoS</w:t>
+      </w:r>
+      <w:proofErr w:type="spellEnd"/>
+      <w:r>
+        <w:rPr>
+          <w:rFonts w:ascii="宋体" w:eastAsia="宋体" w:hAnsi="宋体" w:cs="Times New Roman"/>
+          <w:sz w:val="24"/>
+          <w:szCs w:val="24"/>
+        </w:rPr>
+        <w:t>的方式来对检查点完成最终确定</w:t>
       </w:r>
       <w:r>
         <w:rPr>
@@ -6778,7 +7056,25 @@
           <w:sz w:val="24"/>
           <w:szCs w:val="24"/>
         </w:rPr>
-        <w:t>共识算法中的检查点机制解决了PoS共识算法中的长程攻击。</w:t>
+        <w:t>共识算法中的检查点机制解决了</w:t>
+      </w:r>
+      <w:proofErr w:type="spellStart"/>
+      <w:r>
+        <w:rPr>
+          <w:rFonts w:ascii="宋体" w:eastAsia="宋体" w:hAnsi="宋体" w:cs="Times New Roman" w:hint="eastAsia"/>
+          <w:sz w:val="24"/>
+          <w:szCs w:val="24"/>
+        </w:rPr>
+        <w:t>PoS</w:t>
+      </w:r>
+      <w:proofErr w:type="spellEnd"/>
+      <w:r>
+        <w:rPr>
+          <w:rFonts w:ascii="宋体" w:eastAsia="宋体" w:hAnsi="宋体" w:cs="Times New Roman" w:hint="eastAsia"/>
+          <w:sz w:val="24"/>
+          <w:szCs w:val="24"/>
+        </w:rPr>
+        <w:t>共识算法中的长程攻击。</w:t>
       </w:r>
       <w:r>
         <w:rPr>
@@ -6834,7 +7130,25 @@
           <w:sz w:val="24"/>
           <w:szCs w:val="24"/>
         </w:rPr>
-        <w:t>对于PoS共识算法中节点长期离线的问题</w:t>
+        <w:t>对于</w:t>
+      </w:r>
+      <w:proofErr w:type="spellStart"/>
+      <w:r>
+        <w:rPr>
+          <w:rFonts w:ascii="宋体" w:eastAsia="宋体" w:hAnsi="宋体" w:cs="Times New Roman" w:hint="eastAsia"/>
+          <w:sz w:val="24"/>
+          <w:szCs w:val="24"/>
+        </w:rPr>
+        <w:t>PoS</w:t>
+      </w:r>
+      <w:proofErr w:type="spellEnd"/>
+      <w:r>
+        <w:rPr>
+          <w:rFonts w:ascii="宋体" w:eastAsia="宋体" w:hAnsi="宋体" w:cs="Times New Roman" w:hint="eastAsia"/>
+          <w:sz w:val="24"/>
+          <w:szCs w:val="24"/>
+        </w:rPr>
+        <w:t>共识算法中节点长期离线的问题</w:t>
       </w:r>
       <w:r>
         <w:rPr>
@@ -6885,7 +7199,25 @@
           <w:sz w:val="24"/>
           <w:szCs w:val="24"/>
         </w:rPr>
-        <w:t>针对PoS共识算法中节点长期离线问题和</w:t>
+        <w:t>针对</w:t>
+      </w:r>
+      <w:proofErr w:type="spellStart"/>
+      <w:r>
+        <w:rPr>
+          <w:rFonts w:ascii="宋体" w:eastAsia="宋体" w:hAnsi="宋体" w:cs="Times New Roman" w:hint="eastAsia"/>
+          <w:sz w:val="24"/>
+          <w:szCs w:val="24"/>
+        </w:rPr>
+        <w:t>PoS</w:t>
+      </w:r>
+      <w:proofErr w:type="spellEnd"/>
+      <w:r>
+        <w:rPr>
+          <w:rFonts w:ascii="宋体" w:eastAsia="宋体" w:hAnsi="宋体" w:cs="Times New Roman" w:hint="eastAsia"/>
+          <w:sz w:val="24"/>
+          <w:szCs w:val="24"/>
+        </w:rPr>
+        <w:t>共识算法中节点长期离线问题和</w:t>
       </w:r>
       <w:r>
         <w:rPr>
@@ -6965,7 +7297,25 @@
           <w:sz w:val="24"/>
           <w:szCs w:val="24"/>
         </w:rPr>
-        <w:t>stake, DPoS)[</w:t>
+        <w:t xml:space="preserve">stake, </w:t>
+      </w:r>
+      <w:proofErr w:type="spellStart"/>
+      <w:r>
+        <w:rPr>
+          <w:rFonts w:ascii="宋体" w:eastAsia="宋体" w:hAnsi="宋体" w:cs="Times New Roman"/>
+          <w:sz w:val="24"/>
+          <w:szCs w:val="24"/>
+        </w:rPr>
+        <w:t>DPoS</w:t>
+      </w:r>
+      <w:proofErr w:type="spellEnd"/>
+      <w:r>
+        <w:rPr>
+          <w:rFonts w:ascii="宋体" w:eastAsia="宋体" w:hAnsi="宋体" w:cs="Times New Roman"/>
+          <w:sz w:val="24"/>
+          <w:szCs w:val="24"/>
+        </w:rPr>
+        <w:t>)[</w:t>
       </w:r>
       <w:r>
         <w:rPr>
@@ -7087,13 +7437,23 @@
         </w:rPr>
         <w:t>。</w:t>
       </w:r>
-      <w:r>
-        <w:rPr>
-          <w:rFonts w:ascii="宋体" w:eastAsia="宋体" w:hAnsi="宋体" w:cs="Times New Roman"/>
-          <w:sz w:val="24"/>
-          <w:szCs w:val="24"/>
-        </w:rPr>
-        <w:t>DPoS以选举委托人的形式实现共识,</w:t>
+      <w:proofErr w:type="spellStart"/>
+      <w:r>
+        <w:rPr>
+          <w:rFonts w:ascii="宋体" w:eastAsia="宋体" w:hAnsi="宋体" w:cs="Times New Roman"/>
+          <w:sz w:val="24"/>
+          <w:szCs w:val="24"/>
+        </w:rPr>
+        <w:t>DPoS</w:t>
+      </w:r>
+      <w:proofErr w:type="spellEnd"/>
+      <w:r>
+        <w:rPr>
+          <w:rFonts w:ascii="宋体" w:eastAsia="宋体" w:hAnsi="宋体" w:cs="Times New Roman"/>
+          <w:sz w:val="24"/>
+          <w:szCs w:val="24"/>
+        </w:rPr>
+        <w:t>以选举委托人的形式实现共识,</w:t>
       </w:r>
       <w:r>
         <w:rPr>
@@ -7138,13 +7498,23 @@
         </w:rPr>
         <w:t>针对</w:t>
       </w:r>
-      <w:r>
-        <w:rPr>
-          <w:rFonts w:ascii="宋体" w:eastAsia="宋体" w:hAnsi="宋体" w:cs="Times New Roman" w:hint="eastAsia"/>
-          <w:sz w:val="24"/>
-          <w:szCs w:val="24"/>
-        </w:rPr>
-        <w:t>PoS共识算法处理交易的效率</w:t>
+      <w:proofErr w:type="spellStart"/>
+      <w:r>
+        <w:rPr>
+          <w:rFonts w:ascii="宋体" w:eastAsia="宋体" w:hAnsi="宋体" w:cs="Times New Roman" w:hint="eastAsia"/>
+          <w:sz w:val="24"/>
+          <w:szCs w:val="24"/>
+        </w:rPr>
+        <w:t>PoS</w:t>
+      </w:r>
+      <w:proofErr w:type="spellEnd"/>
+      <w:r>
+        <w:rPr>
+          <w:rFonts w:ascii="宋体" w:eastAsia="宋体" w:hAnsi="宋体" w:cs="Times New Roman" w:hint="eastAsia"/>
+          <w:sz w:val="24"/>
+          <w:szCs w:val="24"/>
+        </w:rPr>
+        <w:t>共识算法处理交易的效率</w:t>
       </w:r>
       <w:r>
         <w:rPr>
@@ -7178,6 +7548,7 @@
         </w:rPr>
         <w:t>，</w:t>
       </w:r>
+      <w:proofErr w:type="spellStart"/>
       <w:r>
         <w:rPr>
           <w:rFonts w:ascii="宋体" w:eastAsia="宋体" w:hAnsi="宋体" w:cs="Times New Roman" w:hint="eastAsia"/>
@@ -7200,7 +7571,16 @@
           <w:sz w:val="24"/>
           <w:szCs w:val="24"/>
         </w:rPr>
-        <w:t>Kiayias等人</w:t>
+        <w:t>Kiayias</w:t>
+      </w:r>
+      <w:proofErr w:type="spellEnd"/>
+      <w:r>
+        <w:rPr>
+          <w:rFonts w:ascii="宋体" w:eastAsia="宋体" w:hAnsi="宋体" w:cs="Times New Roman"/>
+          <w:sz w:val="24"/>
+          <w:szCs w:val="24"/>
+        </w:rPr>
+        <w:t>等人</w:t>
       </w:r>
       <w:r>
         <w:rPr>
@@ -7275,6 +7655,7 @@
         <w:lastRenderedPageBreak/>
         <w:t>式化的方法建立了</w:t>
       </w:r>
+      <w:proofErr w:type="spellStart"/>
       <w:r>
         <w:rPr>
           <w:rFonts w:ascii="宋体" w:eastAsia="宋体" w:hAnsi="宋体" w:cs="Times New Roman" w:hint="eastAsia"/>
@@ -7289,7 +7670,16 @@
           <w:sz w:val="24"/>
           <w:szCs w:val="24"/>
         </w:rPr>
-        <w:t>oS共识</w:t>
+        <w:t>oS</w:t>
+      </w:r>
+      <w:proofErr w:type="spellEnd"/>
+      <w:r>
+        <w:rPr>
+          <w:rFonts w:ascii="宋体" w:eastAsia="宋体" w:hAnsi="宋体" w:cs="Times New Roman"/>
+          <w:sz w:val="24"/>
+          <w:szCs w:val="24"/>
+        </w:rPr>
+        <w:t>共识</w:t>
       </w:r>
       <w:r>
         <w:rPr>
@@ -7742,6 +8132,7 @@
         </w:rPr>
         <w:t>，</w:t>
       </w:r>
+      <w:proofErr w:type="spellStart"/>
       <w:r>
         <w:rPr>
           <w:rFonts w:ascii="宋体" w:eastAsia="宋体" w:hAnsi="宋体" w:cs="Times New Roman" w:hint="eastAsia"/>
@@ -7764,7 +8155,16 @@
           <w:sz w:val="24"/>
           <w:szCs w:val="24"/>
         </w:rPr>
-        <w:t>David 等人</w:t>
+        <w:t>David</w:t>
+      </w:r>
+      <w:proofErr w:type="spellEnd"/>
+      <w:r>
+        <w:rPr>
+          <w:rFonts w:ascii="宋体" w:eastAsia="宋体" w:hAnsi="宋体" w:cs="Times New Roman"/>
+          <w:sz w:val="24"/>
+          <w:szCs w:val="24"/>
+        </w:rPr>
+        <w:t xml:space="preserve"> 等人</w:t>
       </w:r>
       <w:r>
         <w:rPr>
@@ -7812,7 +8212,25 @@
           <w:sz w:val="24"/>
           <w:szCs w:val="24"/>
         </w:rPr>
-        <w:t>Ouroboros Praos改进了Ouroboros中出块者的选举方式</w:t>
+        <w:t xml:space="preserve">Ouroboros </w:t>
+      </w:r>
+      <w:proofErr w:type="spellStart"/>
+      <w:r>
+        <w:rPr>
+          <w:rFonts w:ascii="宋体" w:eastAsia="宋体" w:hAnsi="宋体" w:cs="Times New Roman"/>
+          <w:sz w:val="24"/>
+          <w:szCs w:val="24"/>
+        </w:rPr>
+        <w:t>Praos</w:t>
+      </w:r>
+      <w:proofErr w:type="spellEnd"/>
+      <w:r>
+        <w:rPr>
+          <w:rFonts w:ascii="宋体" w:eastAsia="宋体" w:hAnsi="宋体" w:cs="Times New Roman"/>
+          <w:sz w:val="24"/>
+          <w:szCs w:val="24"/>
+        </w:rPr>
+        <w:t>改进了Ouroboros中出块者的选举方式</w:t>
       </w:r>
       <w:r>
         <w:rPr>
@@ -8001,13 +8419,23 @@
         </w:rPr>
         <w:t>自启问题和长程攻击问题，</w:t>
       </w:r>
-      <w:r>
-        <w:rPr>
-          <w:rFonts w:ascii="宋体" w:eastAsia="宋体" w:hAnsi="宋体" w:cs="Times New Roman"/>
-          <w:sz w:val="24"/>
-          <w:szCs w:val="24"/>
-        </w:rPr>
-        <w:t>Badertscher 等人 [</w:t>
+      <w:proofErr w:type="spellStart"/>
+      <w:r>
+        <w:rPr>
+          <w:rFonts w:ascii="宋体" w:eastAsia="宋体" w:hAnsi="宋体" w:cs="Times New Roman"/>
+          <w:sz w:val="24"/>
+          <w:szCs w:val="24"/>
+        </w:rPr>
+        <w:t>Badertscher</w:t>
+      </w:r>
+      <w:proofErr w:type="spellEnd"/>
+      <w:r>
+        <w:rPr>
+          <w:rFonts w:ascii="宋体" w:eastAsia="宋体" w:hAnsi="宋体" w:cs="Times New Roman"/>
+          <w:sz w:val="24"/>
+          <w:szCs w:val="24"/>
+        </w:rPr>
+        <w:t xml:space="preserve"> 等人 [</w:t>
       </w:r>
       <w:r>
         <w:rPr>
@@ -8090,7 +8518,25 @@
           <w:sz w:val="24"/>
           <w:szCs w:val="24"/>
         </w:rPr>
-        <w:t>对于PoS算法中</w:t>
+        <w:t>对于</w:t>
+      </w:r>
+      <w:proofErr w:type="spellStart"/>
+      <w:r>
+        <w:rPr>
+          <w:rFonts w:ascii="宋体" w:eastAsia="宋体" w:hAnsi="宋体" w:cs="Times New Roman" w:hint="eastAsia"/>
+          <w:sz w:val="24"/>
+          <w:szCs w:val="24"/>
+        </w:rPr>
+        <w:t>PoS</w:t>
+      </w:r>
+      <w:proofErr w:type="spellEnd"/>
+      <w:r>
+        <w:rPr>
+          <w:rFonts w:ascii="宋体" w:eastAsia="宋体" w:hAnsi="宋体" w:cs="Times New Roman" w:hint="eastAsia"/>
+          <w:sz w:val="24"/>
+          <w:szCs w:val="24"/>
+        </w:rPr>
+        <w:t>算法中</w:t>
       </w:r>
       <w:r>
         <w:rPr>
@@ -8156,6 +8602,7 @@
         </w:rPr>
         <w:t>问题，</w:t>
       </w:r>
+      <w:proofErr w:type="spellStart"/>
       <w:r>
         <w:rPr>
           <w:rFonts w:ascii="宋体" w:eastAsia="宋体" w:hAnsi="宋体" w:cs="Times New Roman" w:hint="eastAsia"/>
@@ -8180,6 +8627,7 @@
         </w:rPr>
         <w:t>Daian</w:t>
       </w:r>
+      <w:proofErr w:type="spellEnd"/>
       <w:r>
         <w:rPr>
           <w:rFonts w:ascii="宋体" w:eastAsia="宋体" w:hAnsi="宋体" w:cs="Times New Roman" w:hint="eastAsia"/>
@@ -8244,13 +8692,23 @@
         </w:rPr>
         <w:t>适用于</w:t>
       </w:r>
-      <w:r>
-        <w:rPr>
-          <w:rFonts w:ascii="宋体" w:eastAsia="宋体" w:hAnsi="宋体" w:cs="Times New Roman"/>
-          <w:sz w:val="24"/>
-          <w:szCs w:val="24"/>
-        </w:rPr>
-        <w:t>PoS的可重配置共识</w:t>
+      <w:proofErr w:type="spellStart"/>
+      <w:r>
+        <w:rPr>
+          <w:rFonts w:ascii="宋体" w:eastAsia="宋体" w:hAnsi="宋体" w:cs="Times New Roman"/>
+          <w:sz w:val="24"/>
+          <w:szCs w:val="24"/>
+        </w:rPr>
+        <w:t>PoS</w:t>
+      </w:r>
+      <w:proofErr w:type="spellEnd"/>
+      <w:r>
+        <w:rPr>
+          <w:rFonts w:ascii="宋体" w:eastAsia="宋体" w:hAnsi="宋体" w:cs="Times New Roman"/>
+          <w:sz w:val="24"/>
+          <w:szCs w:val="24"/>
+        </w:rPr>
+        <w:t>的可重配置共识</w:t>
       </w:r>
       <w:r>
         <w:rPr>
@@ -8458,7 +8916,16 @@
           <w:sz w:val="24"/>
           <w:szCs w:val="24"/>
         </w:rPr>
-        <w:t>同时，采用了类似于水果链（F</w:t>
+        <w:t>同时，采用了类似于水果链（</w:t>
+      </w:r>
+      <w:proofErr w:type="spellStart"/>
+      <w:r>
+        <w:rPr>
+          <w:rFonts w:ascii="宋体" w:eastAsia="宋体" w:hAnsi="宋体" w:cs="Times New Roman" w:hint="eastAsia"/>
+          <w:sz w:val="24"/>
+          <w:szCs w:val="24"/>
+        </w:rPr>
+        <w:t>F</w:t>
       </w:r>
       <w:r>
         <w:rPr>
@@ -8468,6 +8935,7 @@
         </w:rPr>
         <w:t>ruitchains</w:t>
       </w:r>
+      <w:proofErr w:type="spellEnd"/>
       <w:r>
         <w:rPr>
           <w:rFonts w:ascii="宋体" w:eastAsia="宋体" w:hAnsi="宋体" w:cs="Times New Roman" w:hint="eastAsia"/>
@@ -8509,7 +8977,16 @@
           <w:sz w:val="24"/>
           <w:szCs w:val="24"/>
         </w:rPr>
-        <w:t>基于P</w:t>
+        <w:t>基于</w:t>
+      </w:r>
+      <w:proofErr w:type="spellStart"/>
+      <w:r>
+        <w:rPr>
+          <w:rFonts w:ascii="宋体" w:eastAsia="宋体" w:hAnsi="宋体" w:cs="Times New Roman" w:hint="eastAsia"/>
+          <w:sz w:val="24"/>
+          <w:szCs w:val="24"/>
+        </w:rPr>
+        <w:t>P</w:t>
       </w:r>
       <w:r>
         <w:rPr>
@@ -8519,21 +8996,49 @@
         </w:rPr>
         <w:t>oS</w:t>
       </w:r>
-      <w:r>
-        <w:rPr>
-          <w:rFonts w:ascii="宋体" w:eastAsia="宋体" w:hAnsi="宋体" w:cs="Times New Roman" w:hint="eastAsia"/>
-          <w:sz w:val="24"/>
-          <w:szCs w:val="24"/>
-        </w:rPr>
-        <w:t>的共识算法虽然解决了PoW共识算法能耗高的问题，但是却由于生成区块不需要大量耗能而面临</w:t>
-      </w:r>
-      <w:r>
-        <w:rPr>
-          <w:rFonts w:ascii="宋体" w:eastAsia="宋体" w:hAnsi="宋体" w:cs="Times New Roman" w:hint="eastAsia"/>
-          <w:sz w:val="24"/>
-          <w:szCs w:val="24"/>
-        </w:rPr>
-        <w:t>着敌手攻击的危险。P</w:t>
+      <w:proofErr w:type="spellEnd"/>
+      <w:r>
+        <w:rPr>
+          <w:rFonts w:ascii="宋体" w:eastAsia="宋体" w:hAnsi="宋体" w:cs="Times New Roman" w:hint="eastAsia"/>
+          <w:sz w:val="24"/>
+          <w:szCs w:val="24"/>
+        </w:rPr>
+        <w:t>的共识算法虽然解决了</w:t>
+      </w:r>
+      <w:proofErr w:type="spellStart"/>
+      <w:r>
+        <w:rPr>
+          <w:rFonts w:ascii="宋体" w:eastAsia="宋体" w:hAnsi="宋体" w:cs="Times New Roman" w:hint="eastAsia"/>
+          <w:sz w:val="24"/>
+          <w:szCs w:val="24"/>
+        </w:rPr>
+        <w:t>PoW</w:t>
+      </w:r>
+      <w:proofErr w:type="spellEnd"/>
+      <w:r>
+        <w:rPr>
+          <w:rFonts w:ascii="宋体" w:eastAsia="宋体" w:hAnsi="宋体" w:cs="Times New Roman" w:hint="eastAsia"/>
+          <w:sz w:val="24"/>
+          <w:szCs w:val="24"/>
+        </w:rPr>
+        <w:t>共识算法能耗高的问题，但是却由于生成区块不需要大量耗能而面临</w:t>
+      </w:r>
+      <w:r>
+        <w:rPr>
+          <w:rFonts w:ascii="宋体" w:eastAsia="宋体" w:hAnsi="宋体" w:cs="Times New Roman" w:hint="eastAsia"/>
+          <w:sz w:val="24"/>
+          <w:szCs w:val="24"/>
+        </w:rPr>
+        <w:t>着敌手攻击的危险。</w:t>
+      </w:r>
+      <w:proofErr w:type="spellStart"/>
+      <w:r>
+        <w:rPr>
+          <w:rFonts w:ascii="宋体" w:eastAsia="宋体" w:hAnsi="宋体" w:cs="Times New Roman" w:hint="eastAsia"/>
+          <w:sz w:val="24"/>
+          <w:szCs w:val="24"/>
+        </w:rPr>
+        <w:t>P</w:t>
       </w:r>
       <w:r>
         <w:rPr>
@@ -8543,6 +9048,7 @@
         </w:rPr>
         <w:t>oS</w:t>
       </w:r>
+      <w:proofErr w:type="spellEnd"/>
       <w:r>
         <w:rPr>
           <w:rFonts w:ascii="宋体" w:eastAsia="宋体" w:hAnsi="宋体" w:cs="Times New Roman" w:hint="eastAsia"/>
@@ -8591,13 +9097,23 @@
         </w:rPr>
         <w:t>。</w:t>
       </w:r>
-      <w:r>
-        <w:rPr>
-          <w:rFonts w:ascii="宋体" w:eastAsia="宋体" w:hAnsi="宋体" w:cs="Times New Roman" w:hint="eastAsia"/>
-          <w:sz w:val="24"/>
-          <w:szCs w:val="24"/>
-        </w:rPr>
-        <w:t>PoS中的</w:t>
+      <w:proofErr w:type="spellStart"/>
+      <w:r>
+        <w:rPr>
+          <w:rFonts w:ascii="宋体" w:eastAsia="宋体" w:hAnsi="宋体" w:cs="Times New Roman" w:hint="eastAsia"/>
+          <w:sz w:val="24"/>
+          <w:szCs w:val="24"/>
+        </w:rPr>
+        <w:t>PoS</w:t>
+      </w:r>
+      <w:proofErr w:type="spellEnd"/>
+      <w:r>
+        <w:rPr>
+          <w:rFonts w:ascii="宋体" w:eastAsia="宋体" w:hAnsi="宋体" w:cs="Times New Roman" w:hint="eastAsia"/>
+          <w:sz w:val="24"/>
+          <w:szCs w:val="24"/>
+        </w:rPr>
+        <w:t>中的</w:t>
       </w:r>
       <w:r>
         <w:rPr>
@@ -8903,7 +9419,43 @@
           <w:sz w:val="24"/>
           <w:szCs w:val="24"/>
         </w:rPr>
-        <w:t>即采用PoW或PoS的方式选举特定的委员会</w:t>
+        <w:t>即采用</w:t>
+      </w:r>
+      <w:proofErr w:type="spellStart"/>
+      <w:r>
+        <w:rPr>
+          <w:rFonts w:ascii="宋体" w:eastAsia="宋体" w:hAnsi="宋体" w:cs="Times New Roman"/>
+          <w:sz w:val="24"/>
+          <w:szCs w:val="24"/>
+        </w:rPr>
+        <w:t>PoW</w:t>
+      </w:r>
+      <w:proofErr w:type="spellEnd"/>
+      <w:r>
+        <w:rPr>
+          <w:rFonts w:ascii="宋体" w:eastAsia="宋体" w:hAnsi="宋体" w:cs="Times New Roman"/>
+          <w:sz w:val="24"/>
+          <w:szCs w:val="24"/>
+        </w:rPr>
+        <w:t>或</w:t>
+      </w:r>
+      <w:proofErr w:type="spellStart"/>
+      <w:r>
+        <w:rPr>
+          <w:rFonts w:ascii="宋体" w:eastAsia="宋体" w:hAnsi="宋体" w:cs="Times New Roman"/>
+          <w:sz w:val="24"/>
+          <w:szCs w:val="24"/>
+        </w:rPr>
+        <w:t>PoS</w:t>
+      </w:r>
+      <w:proofErr w:type="spellEnd"/>
+      <w:r>
+        <w:rPr>
+          <w:rFonts w:ascii="宋体" w:eastAsia="宋体" w:hAnsi="宋体" w:cs="Times New Roman"/>
+          <w:sz w:val="24"/>
+          <w:szCs w:val="24"/>
+        </w:rPr>
+        <w:t>的方式选举特定的委员会</w:t>
       </w:r>
       <w:r>
         <w:rPr>
@@ -9084,6 +9636,7 @@
           <w:szCs w:val="24"/>
         </w:rPr>
       </w:pPr>
+      <w:proofErr w:type="spellStart"/>
       <w:r>
         <w:rPr>
           <w:rFonts w:ascii="宋体" w:eastAsia="宋体" w:hAnsi="宋体" w:cs="Times New Roman"/>
@@ -9100,6 +9653,7 @@
         </w:rPr>
         <w:t>Decker</w:t>
       </w:r>
+      <w:proofErr w:type="spellEnd"/>
       <w:r>
         <w:rPr>
           <w:rFonts w:ascii="宋体" w:eastAsia="宋体" w:hAnsi="宋体" w:cs="Times New Roman" w:hint="eastAsia"/>
@@ -9148,13 +9702,23 @@
         </w:rPr>
         <w:t>的</w:t>
       </w:r>
-      <w:r>
-        <w:rPr>
-          <w:rFonts w:ascii="宋体" w:eastAsia="宋体" w:hAnsi="宋体" w:cs="Times New Roman"/>
-          <w:sz w:val="24"/>
-          <w:szCs w:val="24"/>
-        </w:rPr>
-        <w:t>PeerCensus将经典</w:t>
+      <w:proofErr w:type="spellStart"/>
+      <w:r>
+        <w:rPr>
+          <w:rFonts w:ascii="宋体" w:eastAsia="宋体" w:hAnsi="宋体" w:cs="Times New Roman"/>
+          <w:sz w:val="24"/>
+          <w:szCs w:val="24"/>
+        </w:rPr>
+        <w:t>PeerCensus</w:t>
+      </w:r>
+      <w:proofErr w:type="spellEnd"/>
+      <w:r>
+        <w:rPr>
+          <w:rFonts w:ascii="宋体" w:eastAsia="宋体" w:hAnsi="宋体" w:cs="Times New Roman"/>
+          <w:sz w:val="24"/>
+          <w:szCs w:val="24"/>
+        </w:rPr>
+        <w:t>将经典</w:t>
       </w:r>
       <w:r>
         <w:rPr>
@@ -9172,13 +9736,23 @@
         </w:rPr>
         <w:t>分布式一致性算法PBFT与</w:t>
       </w:r>
-      <w:r>
-        <w:rPr>
-          <w:rFonts w:ascii="宋体" w:eastAsia="宋体" w:hAnsi="宋体" w:cs="Times New Roman" w:hint="eastAsia"/>
-          <w:sz w:val="24"/>
-          <w:szCs w:val="24"/>
-        </w:rPr>
-        <w:t>PoW共识算法</w:t>
+      <w:proofErr w:type="spellStart"/>
+      <w:r>
+        <w:rPr>
+          <w:rFonts w:ascii="宋体" w:eastAsia="宋体" w:hAnsi="宋体" w:cs="Times New Roman" w:hint="eastAsia"/>
+          <w:sz w:val="24"/>
+          <w:szCs w:val="24"/>
+        </w:rPr>
+        <w:t>PoW</w:t>
+      </w:r>
+      <w:proofErr w:type="spellEnd"/>
+      <w:r>
+        <w:rPr>
+          <w:rFonts w:ascii="宋体" w:eastAsia="宋体" w:hAnsi="宋体" w:cs="Times New Roman" w:hint="eastAsia"/>
+          <w:sz w:val="24"/>
+          <w:szCs w:val="24"/>
+        </w:rPr>
+        <w:t>共识算法</w:t>
       </w:r>
       <w:r>
         <w:rPr>
@@ -9348,6 +9922,7 @@
         </w:rPr>
         <w:t>。由于</w:t>
       </w:r>
+      <w:proofErr w:type="spellStart"/>
       <w:r>
         <w:rPr>
           <w:rFonts w:ascii="宋体" w:eastAsia="宋体" w:hAnsi="宋体" w:cs="Times New Roman"/>
@@ -9356,6 +9931,7 @@
         </w:rPr>
         <w:t>PeerCensus</w:t>
       </w:r>
+      <w:proofErr w:type="spellEnd"/>
       <w:r>
         <w:rPr>
           <w:rFonts w:ascii="宋体" w:eastAsia="宋体" w:hAnsi="宋体" w:cs="Times New Roman" w:hint="eastAsia"/>
@@ -9944,6 +10520,7 @@
         </w:rPr>
         <w:t>，</w:t>
       </w:r>
+      <w:proofErr w:type="spellStart"/>
       <w:r>
         <w:rPr>
           <w:rFonts w:ascii="宋体" w:eastAsia="宋体" w:hAnsi="宋体" w:cs="Times New Roman"/>
@@ -9958,7 +10535,16 @@
           <w:sz w:val="24"/>
           <w:szCs w:val="24"/>
         </w:rPr>
-        <w:t>Kokoris-Kogias等人[</w:t>
+        <w:t>Kokoris-Kogias</w:t>
+      </w:r>
+      <w:proofErr w:type="spellEnd"/>
+      <w:r>
+        <w:rPr>
+          <w:rFonts w:ascii="宋体" w:eastAsia="宋体" w:hAnsi="宋体" w:cs="Times New Roman"/>
+          <w:sz w:val="24"/>
+          <w:szCs w:val="24"/>
+        </w:rPr>
+        <w:t>等人[</w:t>
       </w:r>
       <w:r>
         <w:rPr>
@@ -9992,6 +10578,7 @@
         </w:rPr>
         <w:t>的</w:t>
       </w:r>
+      <w:proofErr w:type="spellStart"/>
       <w:r>
         <w:rPr>
           <w:rFonts w:ascii="宋体" w:eastAsia="宋体" w:hAnsi="宋体" w:cs="Times New Roman"/>
@@ -10000,6 +10587,7 @@
         </w:rPr>
         <w:t>ByzCoin</w:t>
       </w:r>
+      <w:proofErr w:type="spellEnd"/>
       <w:r>
         <w:rPr>
           <w:rFonts w:ascii="宋体" w:eastAsia="宋体" w:hAnsi="宋体" w:cs="Times New Roman" w:hint="eastAsia"/>
@@ -10038,7 +10626,25 @@
           <w:sz w:val="24"/>
           <w:szCs w:val="24"/>
         </w:rPr>
-        <w:t>采用PoW的方式防止敌手发起女巫攻击，同时</w:t>
+        <w:t>采用</w:t>
+      </w:r>
+      <w:proofErr w:type="spellStart"/>
+      <w:r>
+        <w:rPr>
+          <w:rFonts w:ascii="宋体" w:eastAsia="宋体" w:hAnsi="宋体" w:cs="Times New Roman" w:hint="eastAsia"/>
+          <w:sz w:val="24"/>
+          <w:szCs w:val="24"/>
+        </w:rPr>
+        <w:t>PoW</w:t>
+      </w:r>
+      <w:proofErr w:type="spellEnd"/>
+      <w:r>
+        <w:rPr>
+          <w:rFonts w:ascii="宋体" w:eastAsia="宋体" w:hAnsi="宋体" w:cs="Times New Roman" w:hint="eastAsia"/>
+          <w:sz w:val="24"/>
+          <w:szCs w:val="24"/>
+        </w:rPr>
+        <w:t>的方式防止敌手发起女巫攻击，同时</w:t>
       </w:r>
       <w:r>
         <w:rPr>
@@ -10096,6 +10702,7 @@
         </w:rPr>
         <w:t>被敌手腐蚀，</w:t>
       </w:r>
+      <w:proofErr w:type="spellStart"/>
       <w:r>
         <w:rPr>
           <w:rFonts w:ascii="宋体" w:eastAsia="宋体" w:hAnsi="宋体" w:cs="Times New Roman"/>
@@ -10104,6 +10711,7 @@
         </w:rPr>
         <w:t>Byzcoin</w:t>
       </w:r>
+      <w:proofErr w:type="spellEnd"/>
       <w:r>
         <w:rPr>
           <w:rFonts w:ascii="宋体" w:eastAsia="宋体" w:hAnsi="宋体" w:cs="Times New Roman" w:hint="eastAsia"/>
@@ -10182,7 +10790,16 @@
           <w:sz w:val="24"/>
           <w:szCs w:val="24"/>
         </w:rPr>
-        <w:t>。相较于PeerC</w:t>
+        <w:t>。相较于</w:t>
+      </w:r>
+      <w:proofErr w:type="spellStart"/>
+      <w:r>
+        <w:rPr>
+          <w:rFonts w:ascii="宋体" w:eastAsia="宋体" w:hAnsi="宋体" w:cs="Times New Roman" w:hint="eastAsia"/>
+          <w:sz w:val="24"/>
+          <w:szCs w:val="24"/>
+        </w:rPr>
+        <w:t>PeerC</w:t>
       </w:r>
       <w:r>
         <w:rPr>
@@ -10192,6 +10809,7 @@
         </w:rPr>
         <w:t>ensus</w:t>
       </w:r>
+      <w:proofErr w:type="spellEnd"/>
       <w:r>
         <w:rPr>
           <w:rFonts w:ascii="宋体" w:eastAsia="宋体" w:hAnsi="宋体" w:cs="Times New Roman" w:hint="eastAsia"/>
@@ -10379,6 +10997,7 @@
         </w:rPr>
         <w:t>，</w:t>
       </w:r>
+      <w:proofErr w:type="spellStart"/>
       <w:r>
         <w:rPr>
           <w:rFonts w:ascii="宋体" w:eastAsia="宋体" w:hAnsi="宋体" w:cs="Times New Roman"/>
@@ -10393,7 +11012,16 @@
           <w:sz w:val="24"/>
           <w:szCs w:val="24"/>
         </w:rPr>
-        <w:t>Abraham等人[</w:t>
+        <w:t>Abraham</w:t>
+      </w:r>
+      <w:proofErr w:type="spellEnd"/>
+      <w:r>
+        <w:rPr>
+          <w:rFonts w:ascii="宋体" w:eastAsia="宋体" w:hAnsi="宋体" w:cs="Times New Roman"/>
+          <w:sz w:val="24"/>
+          <w:szCs w:val="24"/>
+        </w:rPr>
+        <w:t>等人[</w:t>
       </w:r>
       <w:r>
         <w:rPr>
@@ -10427,6 +11055,7 @@
         </w:rPr>
         <w:t>的</w:t>
       </w:r>
+      <w:proofErr w:type="spellStart"/>
       <w:r>
         <w:rPr>
           <w:rFonts w:ascii="宋体" w:eastAsia="宋体" w:hAnsi="宋体" w:cs="Times New Roman"/>
@@ -10435,13 +11064,23 @@
         </w:rPr>
         <w:t>Solida</w:t>
       </w:r>
-      <w:r>
-        <w:rPr>
-          <w:rFonts w:ascii="宋体" w:eastAsia="宋体" w:hAnsi="宋体" w:cs="Times New Roman" w:hint="eastAsia"/>
-          <w:sz w:val="24"/>
-          <w:szCs w:val="24"/>
-        </w:rPr>
-        <w:t>共识算法。该算法采用P</w:t>
+      <w:proofErr w:type="spellEnd"/>
+      <w:r>
+        <w:rPr>
+          <w:rFonts w:ascii="宋体" w:eastAsia="宋体" w:hAnsi="宋体" w:cs="Times New Roman" w:hint="eastAsia"/>
+          <w:sz w:val="24"/>
+          <w:szCs w:val="24"/>
+        </w:rPr>
+        <w:t>共识算法。该算法采用</w:t>
+      </w:r>
+      <w:proofErr w:type="spellStart"/>
+      <w:r>
+        <w:rPr>
+          <w:rFonts w:ascii="宋体" w:eastAsia="宋体" w:hAnsi="宋体" w:cs="Times New Roman" w:hint="eastAsia"/>
+          <w:sz w:val="24"/>
+          <w:szCs w:val="24"/>
+        </w:rPr>
+        <w:t>P</w:t>
       </w:r>
       <w:r>
         <w:rPr>
@@ -10451,6 +11090,7 @@
         </w:rPr>
         <w:t>axos</w:t>
       </w:r>
+      <w:proofErr w:type="spellEnd"/>
       <w:r>
         <w:rPr>
           <w:rFonts w:ascii="宋体" w:eastAsia="宋体" w:hAnsi="宋体" w:cs="Times New Roman" w:hint="eastAsia"/>
@@ -10459,6 +11099,7 @@
         </w:rPr>
         <w:t>思想，首先为每个领导者赋予不同等级，新节点加入委员会重配置进入委员会之后等级增加并成为新的领导。</w:t>
       </w:r>
+      <w:proofErr w:type="spellStart"/>
       <w:r>
         <w:rPr>
           <w:rFonts w:ascii="宋体" w:eastAsia="宋体" w:hAnsi="宋体" w:cs="Times New Roman" w:hint="eastAsia"/>
@@ -10475,6 +11116,7 @@
         </w:rPr>
         <w:t>lida</w:t>
       </w:r>
+      <w:proofErr w:type="spellEnd"/>
       <w:r>
         <w:rPr>
           <w:rFonts w:ascii="宋体" w:eastAsia="宋体" w:hAnsi="宋体" w:cs="Times New Roman" w:hint="eastAsia"/>
@@ -10497,7 +11139,25 @@
           <w:sz w:val="24"/>
           <w:szCs w:val="24"/>
         </w:rPr>
-        <w:t>委员重配置是利用PoW机制进行随机更新。</w:t>
+        <w:t>委员重配置是利用</w:t>
+      </w:r>
+      <w:proofErr w:type="spellStart"/>
+      <w:r>
+        <w:rPr>
+          <w:rFonts w:ascii="宋体" w:eastAsia="宋体" w:hAnsi="宋体" w:cs="Times New Roman" w:hint="eastAsia"/>
+          <w:sz w:val="24"/>
+          <w:szCs w:val="24"/>
+        </w:rPr>
+        <w:t>PoW</w:t>
+      </w:r>
+      <w:proofErr w:type="spellEnd"/>
+      <w:r>
+        <w:rPr>
+          <w:rFonts w:ascii="宋体" w:eastAsia="宋体" w:hAnsi="宋体" w:cs="Times New Roman" w:hint="eastAsia"/>
+          <w:sz w:val="24"/>
+          <w:szCs w:val="24"/>
+        </w:rPr>
+        <w:t>机制进行随机更新。</w:t>
       </w:r>
       <w:r>
         <w:rPr>
@@ -10603,13 +11263,41 @@
         </w:rPr>
         <w:t>，</w:t>
       </w:r>
-      <w:r>
-        <w:rPr>
-          <w:rFonts w:ascii="宋体" w:eastAsia="宋体" w:hAnsi="宋体" w:cs="Times New Roman"/>
-          <w:sz w:val="24"/>
-          <w:szCs w:val="24"/>
-        </w:rPr>
-        <w:t>Solida在PoW中嵌入了随机数</w:t>
+      <w:proofErr w:type="spellStart"/>
+      <w:r>
+        <w:rPr>
+          <w:rFonts w:ascii="宋体" w:eastAsia="宋体" w:hAnsi="宋体" w:cs="Times New Roman"/>
+          <w:sz w:val="24"/>
+          <w:szCs w:val="24"/>
+        </w:rPr>
+        <w:t>Solida</w:t>
+      </w:r>
+      <w:proofErr w:type="spellEnd"/>
+      <w:r>
+        <w:rPr>
+          <w:rFonts w:ascii="宋体" w:eastAsia="宋体" w:hAnsi="宋体" w:cs="Times New Roman"/>
+          <w:sz w:val="24"/>
+          <w:szCs w:val="24"/>
+        </w:rPr>
+        <w:t>在</w:t>
+      </w:r>
+      <w:proofErr w:type="spellStart"/>
+      <w:r>
+        <w:rPr>
+          <w:rFonts w:ascii="宋体" w:eastAsia="宋体" w:hAnsi="宋体" w:cs="Times New Roman"/>
+          <w:sz w:val="24"/>
+          <w:szCs w:val="24"/>
+        </w:rPr>
+        <w:t>PoW</w:t>
+      </w:r>
+      <w:proofErr w:type="spellEnd"/>
+      <w:r>
+        <w:rPr>
+          <w:rFonts w:ascii="宋体" w:eastAsia="宋体" w:hAnsi="宋体" w:cs="Times New Roman"/>
+          <w:sz w:val="24"/>
+          <w:szCs w:val="24"/>
+        </w:rPr>
+        <w:t>中嵌入了随机数</w:t>
       </w:r>
       <w:r>
         <w:rPr>
@@ -10641,7 +11329,25 @@
           <w:sz w:val="24"/>
           <w:szCs w:val="24"/>
         </w:rPr>
-        <w:t>个签名嵌入到 PoW 中</w:t>
+        <w:t xml:space="preserve">个签名嵌入到 </w:t>
+      </w:r>
+      <w:proofErr w:type="spellStart"/>
+      <w:r>
+        <w:rPr>
+          <w:rFonts w:ascii="宋体" w:eastAsia="宋体" w:hAnsi="宋体" w:cs="Times New Roman"/>
+          <w:sz w:val="24"/>
+          <w:szCs w:val="24"/>
+        </w:rPr>
+        <w:t>PoW</w:t>
+      </w:r>
+      <w:proofErr w:type="spellEnd"/>
+      <w:r>
+        <w:rPr>
+          <w:rFonts w:ascii="宋体" w:eastAsia="宋体" w:hAnsi="宋体" w:cs="Times New Roman"/>
+          <w:sz w:val="24"/>
+          <w:szCs w:val="24"/>
+        </w:rPr>
+        <w:t xml:space="preserve"> 中</w:t>
       </w:r>
       <w:r>
         <w:rPr>
@@ -10734,6 +11440,7 @@
         </w:rPr>
         <w:t>交易的响应速度慢的问题，</w:t>
       </w:r>
+      <w:proofErr w:type="spellStart"/>
       <w:r>
         <w:rPr>
           <w:rFonts w:ascii="宋体" w:eastAsia="宋体" w:hAnsi="宋体" w:cs="Times New Roman" w:hint="eastAsia"/>
@@ -10756,8 +11463,18 @@
           <w:sz w:val="24"/>
           <w:szCs w:val="24"/>
         </w:rPr>
-        <w:t>Pass和</w:t>
-      </w:r>
+        <w:t>Pass</w:t>
+      </w:r>
+      <w:proofErr w:type="spellEnd"/>
+      <w:r>
+        <w:rPr>
+          <w:rFonts w:ascii="宋体" w:eastAsia="宋体" w:hAnsi="宋体" w:cs="Times New Roman"/>
+          <w:sz w:val="24"/>
+          <w:szCs w:val="24"/>
+        </w:rPr>
+        <w:t>和</w:t>
+      </w:r>
+      <w:proofErr w:type="spellStart"/>
       <w:r>
         <w:rPr>
           <w:rFonts w:ascii="宋体" w:eastAsia="宋体" w:hAnsi="宋体" w:cs="Times New Roman" w:hint="eastAsia"/>
@@ -10780,7 +11497,16 @@
           <w:sz w:val="24"/>
           <w:szCs w:val="24"/>
         </w:rPr>
-        <w:t>Shi[</w:t>
+        <w:t>Shi</w:t>
+      </w:r>
+      <w:proofErr w:type="spellEnd"/>
+      <w:r>
+        <w:rPr>
+          <w:rFonts w:ascii="宋体" w:eastAsia="宋体" w:hAnsi="宋体" w:cs="Times New Roman"/>
+          <w:sz w:val="24"/>
+          <w:szCs w:val="24"/>
+        </w:rPr>
+        <w:t>[</w:t>
       </w:r>
       <w:r>
         <w:rPr>
@@ -10806,13 +11532,23 @@
         </w:rPr>
         <w:t>]提出Hybrid consensus将</w:t>
       </w:r>
-      <w:r>
-        <w:rPr>
-          <w:rFonts w:ascii="宋体" w:eastAsia="宋体" w:hAnsi="宋体" w:cs="Times New Roman" w:hint="eastAsia"/>
-          <w:sz w:val="24"/>
-          <w:szCs w:val="24"/>
-        </w:rPr>
-        <w:t>PoW与B</w:t>
+      <w:proofErr w:type="spellStart"/>
+      <w:r>
+        <w:rPr>
+          <w:rFonts w:ascii="宋体" w:eastAsia="宋体" w:hAnsi="宋体" w:cs="Times New Roman" w:hint="eastAsia"/>
+          <w:sz w:val="24"/>
+          <w:szCs w:val="24"/>
+        </w:rPr>
+        <w:t>PoW</w:t>
+      </w:r>
+      <w:proofErr w:type="spellEnd"/>
+      <w:r>
+        <w:rPr>
+          <w:rFonts w:ascii="宋体" w:eastAsia="宋体" w:hAnsi="宋体" w:cs="Times New Roman" w:hint="eastAsia"/>
+          <w:sz w:val="24"/>
+          <w:szCs w:val="24"/>
+        </w:rPr>
+        <w:t>与B</w:t>
       </w:r>
       <w:r>
         <w:rPr>
@@ -10884,7 +11620,16 @@
           <w:sz w:val="24"/>
           <w:szCs w:val="24"/>
         </w:rPr>
-        <w:t>共识算法首先利用S</w:t>
+        <w:t>共识算法首先利用</w:t>
+      </w:r>
+      <w:proofErr w:type="spellStart"/>
+      <w:r>
+        <w:rPr>
+          <w:rFonts w:ascii="宋体" w:eastAsia="宋体" w:hAnsi="宋体" w:cs="Times New Roman" w:hint="eastAsia"/>
+          <w:sz w:val="24"/>
+          <w:szCs w:val="24"/>
+        </w:rPr>
+        <w:t>S</w:t>
       </w:r>
       <w:r>
         <w:rPr>
@@ -10894,6 +11639,7 @@
         </w:rPr>
         <w:t>nailchain</w:t>
       </w:r>
+      <w:proofErr w:type="spellEnd"/>
       <w:r>
         <w:rPr>
           <w:rFonts w:ascii="宋体" w:eastAsia="宋体" w:hAnsi="宋体" w:cs="Times New Roman" w:hint="eastAsia"/>
@@ -11226,7 +11972,16 @@
           <w:sz w:val="24"/>
           <w:szCs w:val="24"/>
         </w:rPr>
-        <w:t>采用P</w:t>
+        <w:t>采用</w:t>
+      </w:r>
+      <w:proofErr w:type="spellStart"/>
+      <w:r>
+        <w:rPr>
+          <w:rFonts w:ascii="宋体" w:eastAsia="宋体" w:hAnsi="宋体" w:cs="Times New Roman" w:hint="eastAsia"/>
+          <w:sz w:val="24"/>
+          <w:szCs w:val="24"/>
+        </w:rPr>
+        <w:t>P</w:t>
       </w:r>
       <w:r>
         <w:rPr>
@@ -11236,6 +11991,7 @@
         </w:rPr>
         <w:t>oW</w:t>
       </w:r>
+      <w:proofErr w:type="spellEnd"/>
       <w:r>
         <w:rPr>
           <w:rFonts w:ascii="宋体" w:eastAsia="宋体" w:hAnsi="宋体" w:cs="Times New Roman" w:hint="eastAsia"/>
@@ -11292,6 +12048,7 @@
         </w:rPr>
         <w:t>低的问题，</w:t>
       </w:r>
+      <w:proofErr w:type="spellStart"/>
       <w:r>
         <w:rPr>
           <w:rFonts w:ascii="宋体" w:eastAsia="宋体" w:hAnsi="宋体" w:cs="Times New Roman"/>
@@ -11306,7 +12063,16 @@
           <w:sz w:val="24"/>
           <w:szCs w:val="24"/>
         </w:rPr>
-        <w:t>Gilad等人[</w:t>
+        <w:t>Gilad</w:t>
+      </w:r>
+      <w:proofErr w:type="spellEnd"/>
+      <w:r>
+        <w:rPr>
+          <w:rFonts w:ascii="宋体" w:eastAsia="宋体" w:hAnsi="宋体" w:cs="Times New Roman"/>
+          <w:sz w:val="24"/>
+          <w:szCs w:val="24"/>
+        </w:rPr>
+        <w:t>等人[</w:t>
       </w:r>
       <w:r>
         <w:rPr>
@@ -11346,7 +12112,25 @@
           <w:sz w:val="24"/>
           <w:szCs w:val="24"/>
         </w:rPr>
-        <w:t>将PoS与经典分布式一致性算法结合的混合共识</w:t>
+        <w:t>将</w:t>
+      </w:r>
+      <w:proofErr w:type="spellStart"/>
+      <w:r>
+        <w:rPr>
+          <w:rFonts w:ascii="宋体" w:eastAsia="宋体" w:hAnsi="宋体" w:cs="Times New Roman"/>
+          <w:sz w:val="24"/>
+          <w:szCs w:val="24"/>
+        </w:rPr>
+        <w:t>PoS</w:t>
+      </w:r>
+      <w:proofErr w:type="spellEnd"/>
+      <w:r>
+        <w:rPr>
+          <w:rFonts w:ascii="宋体" w:eastAsia="宋体" w:hAnsi="宋体" w:cs="Times New Roman"/>
+          <w:sz w:val="24"/>
+          <w:szCs w:val="24"/>
+        </w:rPr>
+        <w:t>与经典分布式一致性算法结合的混合共识</w:t>
       </w:r>
       <w:r>
         <w:rPr>
@@ -11356,6 +12140,7 @@
         </w:rPr>
         <w:t>算法</w:t>
       </w:r>
+      <w:proofErr w:type="spellStart"/>
       <w:r>
         <w:rPr>
           <w:rFonts w:ascii="宋体" w:eastAsia="宋体" w:hAnsi="宋体" w:cs="Times New Roman"/>
@@ -11364,6 +12149,7 @@
         </w:rPr>
         <w:t>Algorand</w:t>
       </w:r>
+      <w:proofErr w:type="spellEnd"/>
       <w:r>
         <w:rPr>
           <w:rFonts w:ascii="宋体" w:eastAsia="宋体" w:hAnsi="宋体" w:cs="Times New Roman" w:hint="eastAsia"/>
@@ -11494,13 +12280,23 @@
         </w:rPr>
         <w:t>一轮投票的成员是利用</w:t>
       </w:r>
-      <w:r>
-        <w:rPr>
-          <w:rFonts w:ascii="宋体" w:eastAsia="宋体" w:hAnsi="宋体" w:cs="Times New Roman"/>
-          <w:sz w:val="24"/>
-          <w:szCs w:val="24"/>
-        </w:rPr>
-        <w:t xml:space="preserve">PoS </w:t>
+      <w:proofErr w:type="spellStart"/>
+      <w:r>
+        <w:rPr>
+          <w:rFonts w:ascii="宋体" w:eastAsia="宋体" w:hAnsi="宋体" w:cs="Times New Roman"/>
+          <w:sz w:val="24"/>
+          <w:szCs w:val="24"/>
+        </w:rPr>
+        <w:t>PoS</w:t>
+      </w:r>
+      <w:proofErr w:type="spellEnd"/>
+      <w:r>
+        <w:rPr>
+          <w:rFonts w:ascii="宋体" w:eastAsia="宋体" w:hAnsi="宋体" w:cs="Times New Roman"/>
+          <w:sz w:val="24"/>
+          <w:szCs w:val="24"/>
+        </w:rPr>
+        <w:t xml:space="preserve"> </w:t>
       </w:r>
       <w:r>
         <w:rPr>
@@ -11526,13 +12322,23 @@
         </w:rPr>
         <w:t>基于</w:t>
       </w:r>
-      <w:r>
-        <w:rPr>
-          <w:rFonts w:ascii="宋体" w:eastAsia="宋体" w:hAnsi="宋体" w:cs="Times New Roman"/>
-          <w:sz w:val="24"/>
-          <w:szCs w:val="24"/>
-        </w:rPr>
-        <w:t>PoS选择成员的方式更加快速、高效,可以</w:t>
+      <w:proofErr w:type="spellStart"/>
+      <w:r>
+        <w:rPr>
+          <w:rFonts w:ascii="宋体" w:eastAsia="宋体" w:hAnsi="宋体" w:cs="Times New Roman"/>
+          <w:sz w:val="24"/>
+          <w:szCs w:val="24"/>
+        </w:rPr>
+        <w:t>PoS</w:t>
+      </w:r>
+      <w:proofErr w:type="spellEnd"/>
+      <w:r>
+        <w:rPr>
+          <w:rFonts w:ascii="宋体" w:eastAsia="宋体" w:hAnsi="宋体" w:cs="Times New Roman"/>
+          <w:sz w:val="24"/>
+          <w:szCs w:val="24"/>
+        </w:rPr>
+        <w:t>选择成员的方式更加快速、高效,可以</w:t>
       </w:r>
       <w:r>
         <w:rPr>
@@ -11556,7 +12362,16 @@
           <w:sz w:val="24"/>
           <w:szCs w:val="24"/>
         </w:rPr>
-        <w:t>。A</w:t>
+        <w:t>。</w:t>
+      </w:r>
+      <w:proofErr w:type="spellStart"/>
+      <w:r>
+        <w:rPr>
+          <w:rFonts w:ascii="宋体" w:eastAsia="宋体" w:hAnsi="宋体" w:cs="Times New Roman" w:hint="eastAsia"/>
+          <w:sz w:val="24"/>
+          <w:szCs w:val="24"/>
+        </w:rPr>
+        <w:t>A</w:t>
       </w:r>
       <w:r>
         <w:rPr>
@@ -11566,6 +12381,7 @@
         </w:rPr>
         <w:t>lgrand</w:t>
       </w:r>
+      <w:proofErr w:type="spellEnd"/>
       <w:r>
         <w:rPr>
           <w:rFonts w:ascii="宋体" w:eastAsia="宋体" w:hAnsi="宋体" w:cs="Times New Roman" w:hint="eastAsia"/>
@@ -11721,6 +12537,7 @@
         </w:rPr>
         <w:t xml:space="preserve"> </w:t>
       </w:r>
+      <w:proofErr w:type="spellStart"/>
       <w:r>
         <w:rPr>
           <w:rFonts w:ascii="宋体" w:eastAsia="宋体" w:hAnsi="宋体" w:cs="Times New Roman"/>
@@ -11729,6 +12546,7 @@
         </w:rPr>
         <w:t>Jalalzai</w:t>
       </w:r>
+      <w:proofErr w:type="spellEnd"/>
       <w:r>
         <w:rPr>
           <w:rFonts w:ascii="宋体" w:eastAsia="宋体" w:hAnsi="宋体" w:cs="Times New Roman" w:hint="eastAsia"/>
@@ -11932,7 +12750,16 @@
           <w:sz w:val="24"/>
           <w:szCs w:val="24"/>
         </w:rPr>
-        <w:t>针对单一委员会中领导者的恶意行为缺乏验证的问题，P</w:t>
+        <w:t>针对单一委员会中领导者的恶意行为缺乏验证的问题，</w:t>
+      </w:r>
+      <w:proofErr w:type="spellStart"/>
+      <w:r>
+        <w:rPr>
+          <w:rFonts w:ascii="宋体" w:eastAsia="宋体" w:hAnsi="宋体" w:cs="Times New Roman" w:hint="eastAsia"/>
+          <w:sz w:val="24"/>
+          <w:szCs w:val="24"/>
+        </w:rPr>
+        <w:t>P</w:t>
       </w:r>
       <w:r>
         <w:rPr>
@@ -11942,6 +12769,7 @@
         </w:rPr>
         <w:t>.Berrang</w:t>
       </w:r>
+      <w:proofErr w:type="spellEnd"/>
       <w:r>
         <w:rPr>
           <w:rFonts w:ascii="宋体" w:eastAsia="宋体" w:hAnsi="宋体" w:cs="Times New Roman" w:hint="eastAsia"/>
@@ -12004,7 +12832,16 @@
           <w:sz w:val="24"/>
           <w:szCs w:val="24"/>
         </w:rPr>
-        <w:t>一致性算法和P</w:t>
+        <w:t>一致性算法和</w:t>
+      </w:r>
+      <w:proofErr w:type="spellStart"/>
+      <w:r>
+        <w:rPr>
+          <w:rFonts w:ascii="宋体" w:eastAsia="宋体" w:hAnsi="宋体" w:cs="Times New Roman" w:hint="eastAsia"/>
+          <w:sz w:val="24"/>
+          <w:szCs w:val="24"/>
+        </w:rPr>
+        <w:t>P</w:t>
       </w:r>
       <w:r>
         <w:rPr>
@@ -12014,6 +12851,7 @@
         </w:rPr>
         <w:t>oS</w:t>
       </w:r>
+      <w:proofErr w:type="spellEnd"/>
       <w:r>
         <w:rPr>
           <w:rFonts w:ascii="宋体" w:eastAsia="宋体" w:hAnsi="宋体" w:cs="Times New Roman" w:hint="eastAsia"/>
@@ -12287,7 +13125,16 @@
           <w:sz w:val="24"/>
           <w:szCs w:val="24"/>
         </w:rPr>
-        <w:t>采用基于P</w:t>
+        <w:t>采用基于</w:t>
+      </w:r>
+      <w:proofErr w:type="spellStart"/>
+      <w:r>
+        <w:rPr>
+          <w:rFonts w:ascii="宋体" w:eastAsia="宋体" w:hAnsi="宋体" w:cs="Times New Roman" w:hint="eastAsia"/>
+          <w:sz w:val="24"/>
+          <w:szCs w:val="24"/>
+        </w:rPr>
+        <w:t>P</w:t>
       </w:r>
       <w:r>
         <w:rPr>
@@ -12297,6 +13144,7 @@
         </w:rPr>
         <w:t>oW</w:t>
       </w:r>
+      <w:proofErr w:type="spellEnd"/>
       <w:r>
         <w:rPr>
           <w:rFonts w:ascii="宋体" w:eastAsia="宋体" w:hAnsi="宋体" w:cs="Times New Roman" w:hint="eastAsia"/>
@@ -12375,7 +13223,25 @@
           <w:sz w:val="24"/>
           <w:szCs w:val="24"/>
         </w:rPr>
-        <w:t>采用基于PoS机制的随机重置委员会更新迅速，</w:t>
+        <w:t>采用基于</w:t>
+      </w:r>
+      <w:proofErr w:type="spellStart"/>
+      <w:r>
+        <w:rPr>
+          <w:rFonts w:ascii="宋体" w:eastAsia="宋体" w:hAnsi="宋体" w:cs="Times New Roman" w:hint="eastAsia"/>
+          <w:sz w:val="24"/>
+          <w:szCs w:val="24"/>
+        </w:rPr>
+        <w:t>PoS</w:t>
+      </w:r>
+      <w:proofErr w:type="spellEnd"/>
+      <w:r>
+        <w:rPr>
+          <w:rFonts w:ascii="宋体" w:eastAsia="宋体" w:hAnsi="宋体" w:cs="Times New Roman" w:hint="eastAsia"/>
+          <w:sz w:val="24"/>
+          <w:szCs w:val="24"/>
+        </w:rPr>
+        <w:t>机制的随机重置委员会更新迅速，</w:t>
       </w:r>
       <w:r>
         <w:rPr>
@@ -12858,6 +13724,7 @@
         </w:rPr>
         <w:t>为了提高交易处理的效率，</w:t>
       </w:r>
+      <w:proofErr w:type="spellStart"/>
       <w:r>
         <w:rPr>
           <w:rFonts w:ascii="宋体" w:eastAsia="宋体" w:hAnsi="宋体" w:cs="Times New Roman" w:hint="eastAsia"/>
@@ -12880,7 +13747,16 @@
           <w:sz w:val="24"/>
           <w:szCs w:val="24"/>
         </w:rPr>
-        <w:t>Luu等人[</w:t>
+        <w:t>Luu</w:t>
+      </w:r>
+      <w:proofErr w:type="spellEnd"/>
+      <w:r>
+        <w:rPr>
+          <w:rFonts w:ascii="宋体" w:eastAsia="宋体" w:hAnsi="宋体" w:cs="Times New Roman"/>
+          <w:sz w:val="24"/>
+          <w:szCs w:val="24"/>
+        </w:rPr>
+        <w:t>等人[</w:t>
       </w:r>
       <w:r>
         <w:rPr>
@@ -13694,6 +14570,7 @@
         </w:rPr>
         <w:t>，</w:t>
       </w:r>
+      <w:proofErr w:type="spellStart"/>
       <w:r>
         <w:rPr>
           <w:rFonts w:ascii="宋体" w:eastAsia="宋体" w:hAnsi="宋体" w:cs="Times New Roman"/>
@@ -13708,7 +14585,16 @@
           <w:sz w:val="24"/>
           <w:szCs w:val="24"/>
         </w:rPr>
-        <w:t>Kokoris-Kogias等人[</w:t>
+        <w:t>Kokoris-Kogias</w:t>
+      </w:r>
+      <w:proofErr w:type="spellEnd"/>
+      <w:r>
+        <w:rPr>
+          <w:rFonts w:ascii="宋体" w:eastAsia="宋体" w:hAnsi="宋体" w:cs="Times New Roman"/>
+          <w:sz w:val="24"/>
+          <w:szCs w:val="24"/>
+        </w:rPr>
+        <w:t>等人[</w:t>
       </w:r>
       <w:r>
         <w:rPr>
@@ -13750,6 +14636,7 @@
         </w:rPr>
         <w:t>的共识算法</w:t>
       </w:r>
+      <w:proofErr w:type="spellStart"/>
       <w:r>
         <w:rPr>
           <w:rFonts w:ascii="宋体" w:eastAsia="宋体" w:hAnsi="宋体" w:cs="Times New Roman"/>
@@ -13758,13 +14645,23 @@
         </w:rPr>
         <w:t>Omniledger</w:t>
       </w:r>
-      <w:r>
-        <w:rPr>
-          <w:rFonts w:ascii="宋体" w:eastAsia="宋体" w:hAnsi="宋体" w:cs="Times New Roman" w:hint="eastAsia"/>
-          <w:sz w:val="24"/>
-          <w:szCs w:val="24"/>
-        </w:rPr>
-        <w:t>。该算法通过密码学抽签的方式确定首领，并通过R</w:t>
+      <w:proofErr w:type="spellEnd"/>
+      <w:r>
+        <w:rPr>
+          <w:rFonts w:ascii="宋体" w:eastAsia="宋体" w:hAnsi="宋体" w:cs="Times New Roman" w:hint="eastAsia"/>
+          <w:sz w:val="24"/>
+          <w:szCs w:val="24"/>
+        </w:rPr>
+        <w:t>。该算法通过密码学抽签的方式确定首领，并通过</w:t>
+      </w:r>
+      <w:proofErr w:type="spellStart"/>
+      <w:r>
+        <w:rPr>
+          <w:rFonts w:ascii="宋体" w:eastAsia="宋体" w:hAnsi="宋体" w:cs="Times New Roman" w:hint="eastAsia"/>
+          <w:sz w:val="24"/>
+          <w:szCs w:val="24"/>
+        </w:rPr>
+        <w:t>R</w:t>
       </w:r>
       <w:r>
         <w:rPr>
@@ -13774,6 +14671,7 @@
         </w:rPr>
         <w:t>oundHound</w:t>
       </w:r>
+      <w:proofErr w:type="spellEnd"/>
       <w:r>
         <w:rPr>
           <w:rFonts w:ascii="宋体" w:eastAsia="宋体" w:hAnsi="宋体" w:cs="Times New Roman" w:hint="eastAsia"/>
@@ -13814,6 +14712,7 @@
         </w:rPr>
         <w:t>。对于委员会重置问题，</w:t>
       </w:r>
+      <w:proofErr w:type="spellStart"/>
       <w:r>
         <w:rPr>
           <w:rFonts w:ascii="宋体" w:eastAsia="宋体" w:hAnsi="宋体" w:cs="Times New Roman"/>
@@ -13822,6 +14721,7 @@
         </w:rPr>
         <w:t>Omniledger</w:t>
       </w:r>
+      <w:proofErr w:type="spellEnd"/>
       <w:r>
         <w:rPr>
           <w:rFonts w:ascii="宋体" w:eastAsia="宋体" w:hAnsi="宋体" w:cs="Times New Roman" w:hint="eastAsia"/>
@@ -13862,6 +14762,7 @@
         </w:rPr>
         <w:t>这样可以提高系统容错率和抗偏置性。针对跨分片的交易，</w:t>
       </w:r>
+      <w:proofErr w:type="spellStart"/>
       <w:r>
         <w:rPr>
           <w:rFonts w:ascii="宋体" w:eastAsia="宋体" w:hAnsi="宋体" w:cs="Times New Roman"/>
@@ -13870,6 +14771,7 @@
         </w:rPr>
         <w:t>Omniledger</w:t>
       </w:r>
+      <w:proofErr w:type="spellEnd"/>
       <w:r>
         <w:rPr>
           <w:rFonts w:ascii="宋体" w:eastAsia="宋体" w:hAnsi="宋体" w:cs="Times New Roman"/>
@@ -13940,7 +14842,25 @@
           <w:sz w:val="24"/>
           <w:szCs w:val="24"/>
         </w:rPr>
-        <w:t>]对Omniledger使用的随机数生成算法改进,采用公开可验证秘密分享</w:t>
+        <w:t>]对</w:t>
+      </w:r>
+      <w:proofErr w:type="spellStart"/>
+      <w:r>
+        <w:rPr>
+          <w:rFonts w:ascii="宋体" w:eastAsia="宋体" w:hAnsi="宋体" w:cs="Times New Roman"/>
+          <w:sz w:val="24"/>
+          <w:szCs w:val="24"/>
+        </w:rPr>
+        <w:t>Omniledger</w:t>
+      </w:r>
+      <w:proofErr w:type="spellEnd"/>
+      <w:r>
+        <w:rPr>
+          <w:rFonts w:ascii="宋体" w:eastAsia="宋体" w:hAnsi="宋体" w:cs="Times New Roman"/>
+          <w:sz w:val="24"/>
+          <w:szCs w:val="24"/>
+        </w:rPr>
+        <w:t>使用的随机数生成算法改进,采用公开可验证秘密分享</w:t>
       </w:r>
       <w:r>
         <w:rPr>
@@ -13974,6 +14894,7 @@
         </w:rPr>
         <w:t>但是</w:t>
       </w:r>
+      <w:proofErr w:type="spellStart"/>
       <w:r>
         <w:rPr>
           <w:rFonts w:ascii="宋体" w:eastAsia="宋体" w:hAnsi="宋体" w:cs="Times New Roman"/>
@@ -13982,6 +14903,7 @@
         </w:rPr>
         <w:t>Omniledger</w:t>
       </w:r>
+      <w:proofErr w:type="spellEnd"/>
       <w:r>
         <w:rPr>
           <w:rFonts w:ascii="宋体" w:eastAsia="宋体" w:hAnsi="宋体" w:cs="Times New Roman" w:hint="eastAsia"/>
@@ -14025,6 +14947,7 @@
         </w:rPr>
         <w:t>，</w:t>
       </w:r>
+      <w:proofErr w:type="spellStart"/>
       <w:r>
         <w:rPr>
           <w:rFonts w:ascii="宋体" w:eastAsia="宋体" w:hAnsi="宋体" w:cs="Times New Roman"/>
@@ -14039,7 +14962,16 @@
           <w:sz w:val="24"/>
           <w:szCs w:val="24"/>
         </w:rPr>
-        <w:t>Al-Bassam等人[3</w:t>
+        <w:t>Al</w:t>
+      </w:r>
+      <w:proofErr w:type="spellEnd"/>
+      <w:r>
+        <w:rPr>
+          <w:rFonts w:ascii="宋体" w:eastAsia="宋体" w:hAnsi="宋体" w:cs="Times New Roman"/>
+          <w:sz w:val="24"/>
+          <w:szCs w:val="24"/>
+        </w:rPr>
+        <w:t>-Bassam等人[3</w:t>
       </w:r>
       <w:r>
         <w:rPr>
@@ -14081,6 +15013,7 @@
         </w:rPr>
         <w:t>跨分片交易的共识算法</w:t>
       </w:r>
+      <w:proofErr w:type="spellStart"/>
       <w:r>
         <w:rPr>
           <w:rFonts w:ascii="宋体" w:eastAsia="宋体" w:hAnsi="宋体" w:cs="Times New Roman"/>
@@ -14089,6 +15022,7 @@
         </w:rPr>
         <w:t>Chainspace</w:t>
       </w:r>
+      <w:proofErr w:type="spellEnd"/>
       <w:r>
         <w:rPr>
           <w:rFonts w:ascii="宋体" w:eastAsia="宋体" w:hAnsi="宋体" w:cs="Times New Roman" w:hint="eastAsia"/>
@@ -14105,6 +15039,7 @@
         </w:rPr>
         <w:t>该共识算法将应用从加密货币上扩展到智能合约上。</w:t>
       </w:r>
+      <w:proofErr w:type="spellStart"/>
       <w:r>
         <w:rPr>
           <w:rFonts w:ascii="宋体" w:eastAsia="宋体" w:hAnsi="宋体" w:cs="Times New Roman"/>
@@ -14113,6 +15048,7 @@
         </w:rPr>
         <w:t>Chainspace</w:t>
       </w:r>
+      <w:proofErr w:type="spellEnd"/>
       <w:r>
         <w:rPr>
           <w:rFonts w:ascii="宋体" w:eastAsia="宋体" w:hAnsi="宋体" w:cs="Times New Roman" w:hint="eastAsia"/>
@@ -14193,6 +15129,7 @@
         </w:rPr>
         <w:t>但是</w:t>
       </w:r>
+      <w:proofErr w:type="spellStart"/>
       <w:r>
         <w:rPr>
           <w:rFonts w:ascii="宋体" w:eastAsia="宋体" w:hAnsi="宋体" w:cs="Times New Roman"/>
@@ -14201,6 +15138,7 @@
         </w:rPr>
         <w:t>Chainspace</w:t>
       </w:r>
+      <w:proofErr w:type="spellEnd"/>
       <w:r>
         <w:rPr>
           <w:rFonts w:ascii="宋体" w:eastAsia="宋体" w:hAnsi="宋体" w:cs="Times New Roman" w:hint="eastAsia"/>
@@ -14251,7 +15189,16 @@
           <w:sz w:val="24"/>
           <w:szCs w:val="24"/>
         </w:rPr>
-        <w:t>针对存储有限的问题，M</w:t>
+        <w:t>针对存储有限的问题，</w:t>
+      </w:r>
+      <w:proofErr w:type="spellStart"/>
+      <w:r>
+        <w:rPr>
+          <w:rFonts w:ascii="宋体" w:eastAsia="宋体" w:hAnsi="宋体" w:cs="Times New Roman" w:hint="eastAsia"/>
+          <w:sz w:val="24"/>
+          <w:szCs w:val="24"/>
+        </w:rPr>
+        <w:t>M</w:t>
       </w:r>
       <w:r>
         <w:rPr>
@@ -14269,6 +15216,7 @@
         </w:rPr>
         <w:t>Zamani</w:t>
       </w:r>
+      <w:proofErr w:type="spellEnd"/>
       <w:r>
         <w:rPr>
           <w:rFonts w:ascii="宋体" w:eastAsia="宋体" w:hAnsi="宋体" w:cs="Times New Roman" w:hint="eastAsia"/>
@@ -14309,6 +15257,7 @@
         </w:rPr>
         <w:t>的</w:t>
       </w:r>
+      <w:proofErr w:type="spellStart"/>
       <w:r>
         <w:rPr>
           <w:rFonts w:ascii="宋体" w:eastAsia="宋体" w:hAnsi="宋体" w:cs="Times New Roman"/>
@@ -14317,6 +15266,7 @@
         </w:rPr>
         <w:t>RapidChain</w:t>
       </w:r>
+      <w:proofErr w:type="spellEnd"/>
       <w:r>
         <w:rPr>
           <w:rFonts w:ascii="宋体" w:eastAsia="宋体" w:hAnsi="宋体" w:cs="Times New Roman" w:hint="eastAsia"/>
@@ -14421,6 +15371,7 @@
         </w:rPr>
         <w:t>对于初始委员的选举和创世块的生成</w:t>
       </w:r>
+      <w:proofErr w:type="spellStart"/>
       <w:r>
         <w:rPr>
           <w:rFonts w:ascii="宋体" w:eastAsia="宋体" w:hAnsi="宋体" w:cs="Times New Roman"/>
@@ -14429,6 +15380,7 @@
         </w:rPr>
         <w:t>RapidChain</w:t>
       </w:r>
+      <w:proofErr w:type="spellEnd"/>
       <w:r>
         <w:rPr>
           <w:rFonts w:ascii="宋体" w:eastAsia="宋体" w:hAnsi="宋体" w:cs="Times New Roman" w:hint="eastAsia"/>
@@ -14555,7 +15507,25 @@
           <w:sz w:val="24"/>
           <w:szCs w:val="24"/>
         </w:rPr>
-        <w:t>Gossip Protocal)</w:t>
+        <w:t xml:space="preserve">Gossip </w:t>
+      </w:r>
+      <w:proofErr w:type="spellStart"/>
+      <w:r>
+        <w:rPr>
+          <w:rFonts w:ascii="宋体" w:eastAsia="宋体" w:hAnsi="宋体" w:cs="Times New Roman"/>
+          <w:sz w:val="24"/>
+          <w:szCs w:val="24"/>
+        </w:rPr>
+        <w:t>Protocal</w:t>
+      </w:r>
+      <w:proofErr w:type="spellEnd"/>
+      <w:r>
+        <w:rPr>
+          <w:rFonts w:ascii="宋体" w:eastAsia="宋体" w:hAnsi="宋体" w:cs="Times New Roman"/>
+          <w:sz w:val="24"/>
+          <w:szCs w:val="24"/>
+        </w:rPr>
+        <w:t>)</w:t>
       </w:r>
       <w:r>
         <w:rPr>
@@ -14581,13 +15551,23 @@
         </w:rPr>
         <w:t>。</w:t>
       </w:r>
-      <w:r>
-        <w:rPr>
-          <w:rFonts w:ascii="宋体" w:eastAsia="宋体" w:hAnsi="宋体" w:cs="Times New Roman"/>
-          <w:sz w:val="24"/>
-          <w:szCs w:val="24"/>
-        </w:rPr>
-        <w:t xml:space="preserve">RapidChain </w:t>
+      <w:proofErr w:type="spellStart"/>
+      <w:r>
+        <w:rPr>
+          <w:rFonts w:ascii="宋体" w:eastAsia="宋体" w:hAnsi="宋体" w:cs="Times New Roman"/>
+          <w:sz w:val="24"/>
+          <w:szCs w:val="24"/>
+        </w:rPr>
+        <w:t>RapidChain</w:t>
+      </w:r>
+      <w:proofErr w:type="spellEnd"/>
+      <w:r>
+        <w:rPr>
+          <w:rFonts w:ascii="宋体" w:eastAsia="宋体" w:hAnsi="宋体" w:cs="Times New Roman"/>
+          <w:sz w:val="24"/>
+          <w:szCs w:val="24"/>
+        </w:rPr>
+        <w:t xml:space="preserve"> </w:t>
       </w:r>
       <w:r>
         <w:rPr>
@@ -14630,7 +15610,25 @@
           <w:sz w:val="24"/>
           <w:szCs w:val="24"/>
         </w:rPr>
-        <w:t>针对跨分片事务处理会花费昂贵的问题，Y.Liu等人</w:t>
+        <w:t>针对跨分片事务处理会花费昂贵的问题，</w:t>
+      </w:r>
+      <w:proofErr w:type="spellStart"/>
+      <w:r>
+        <w:rPr>
+          <w:rFonts w:ascii="宋体" w:eastAsia="宋体" w:hAnsi="宋体" w:cs="Times New Roman"/>
+          <w:sz w:val="24"/>
+          <w:szCs w:val="24"/>
+        </w:rPr>
+        <w:t>Y.Liu</w:t>
+      </w:r>
+      <w:proofErr w:type="spellEnd"/>
+      <w:r>
+        <w:rPr>
+          <w:rFonts w:ascii="宋体" w:eastAsia="宋体" w:hAnsi="宋体" w:cs="Times New Roman"/>
+          <w:sz w:val="24"/>
+          <w:szCs w:val="24"/>
+        </w:rPr>
+        <w:t>等人</w:t>
       </w:r>
       <w:r>
         <w:rPr>
@@ -14851,6 +15849,7 @@
         </w:rPr>
         <w:t>问题，</w:t>
       </w:r>
+      <w:proofErr w:type="spellStart"/>
       <w:r>
         <w:rPr>
           <w:rFonts w:ascii="宋体" w:eastAsia="宋体" w:hAnsi="宋体" w:cs="Times New Roman" w:hint="eastAsia"/>
@@ -14867,6 +15866,7 @@
         </w:rPr>
         <w:t>.Huang</w:t>
       </w:r>
+      <w:proofErr w:type="spellEnd"/>
       <w:r>
         <w:rPr>
           <w:rFonts w:ascii="宋体" w:eastAsia="宋体" w:hAnsi="宋体" w:cs="Times New Roman" w:hint="eastAsia"/>
@@ -14907,6 +15907,7 @@
         </w:rPr>
         <w:t>共识算法</w:t>
       </w:r>
+      <w:proofErr w:type="spellStart"/>
       <w:r>
         <w:rPr>
           <w:rFonts w:ascii="宋体" w:eastAsia="宋体" w:hAnsi="宋体" w:cs="Times New Roman" w:hint="eastAsia"/>
@@ -14915,6 +15916,7 @@
         </w:rPr>
         <w:t>RepChain</w:t>
       </w:r>
+      <w:proofErr w:type="spellEnd"/>
       <w:r>
         <w:rPr>
           <w:rFonts w:ascii="宋体" w:eastAsia="宋体" w:hAnsi="宋体" w:cs="Times New Roman"/>
@@ -14923,6 +15925,7 @@
         </w:rPr>
         <w:t>。</w:t>
       </w:r>
+      <w:proofErr w:type="spellStart"/>
       <w:r>
         <w:rPr>
           <w:rFonts w:ascii="宋体" w:eastAsia="宋体" w:hAnsi="宋体" w:cs="Times New Roman" w:hint="eastAsia"/>
@@ -14937,7 +15940,16 @@
           <w:sz w:val="24"/>
           <w:szCs w:val="24"/>
         </w:rPr>
-        <w:t>epChain提出了一种基于声誉的分片和领导者选择方案</w:t>
+        <w:t>epChain</w:t>
+      </w:r>
+      <w:proofErr w:type="spellEnd"/>
+      <w:r>
+        <w:rPr>
+          <w:rFonts w:ascii="宋体" w:eastAsia="宋体" w:hAnsi="宋体" w:cs="Times New Roman"/>
+          <w:sz w:val="24"/>
+          <w:szCs w:val="24"/>
+        </w:rPr>
+        <w:t>提出了一种基于声誉的分片和领导者选择方案</w:t>
       </w:r>
       <w:r>
         <w:rPr>
@@ -15052,7 +16064,16 @@
           <w:sz w:val="24"/>
           <w:szCs w:val="24"/>
         </w:rPr>
-        <w:t>一致性算法通信复杂扩展性低的问题，W.</w:t>
+        <w:t>一致性算法通信复杂扩展性低的问题，</w:t>
+      </w:r>
+      <w:proofErr w:type="spellStart"/>
+      <w:r>
+        <w:rPr>
+          <w:rFonts w:ascii="宋体" w:eastAsia="宋体" w:hAnsi="宋体" w:cs="Times New Roman" w:hint="eastAsia"/>
+          <w:sz w:val="24"/>
+          <w:szCs w:val="24"/>
+        </w:rPr>
+        <w:t>W.</w:t>
       </w:r>
       <w:r>
         <w:rPr>
@@ -15062,13 +16083,23 @@
         </w:rPr>
         <w:t>Li</w:t>
       </w:r>
-      <w:r>
-        <w:rPr>
-          <w:rFonts w:ascii="宋体" w:eastAsia="宋体" w:hAnsi="宋体" w:cs="Times New Roman" w:hint="eastAsia"/>
-          <w:sz w:val="24"/>
-          <w:szCs w:val="24"/>
-        </w:rPr>
-        <w:t>和M</w:t>
+      <w:proofErr w:type="spellEnd"/>
+      <w:r>
+        <w:rPr>
+          <w:rFonts w:ascii="宋体" w:eastAsia="宋体" w:hAnsi="宋体" w:cs="Times New Roman" w:hint="eastAsia"/>
+          <w:sz w:val="24"/>
+          <w:szCs w:val="24"/>
+        </w:rPr>
+        <w:t>和</w:t>
+      </w:r>
+      <w:proofErr w:type="spellStart"/>
+      <w:r>
+        <w:rPr>
+          <w:rFonts w:ascii="宋体" w:eastAsia="宋体" w:hAnsi="宋体" w:cs="Times New Roman" w:hint="eastAsia"/>
+          <w:sz w:val="24"/>
+          <w:szCs w:val="24"/>
+        </w:rPr>
+        <w:t>M</w:t>
       </w:r>
       <w:r>
         <w:rPr>
@@ -15086,6 +16117,7 @@
         </w:rPr>
         <w:t>He</w:t>
       </w:r>
+      <w:proofErr w:type="spellEnd"/>
       <w:r>
         <w:rPr>
           <w:rFonts w:ascii="宋体" w:eastAsia="宋体" w:hAnsi="宋体" w:cs="Times New Roman"/>
@@ -15367,15 +16399,33 @@
           <w:sz w:val="24"/>
           <w:szCs w:val="24"/>
         </w:rPr>
-        <w:t>。A.</w:t>
-      </w:r>
-      <w:r>
-        <w:rPr>
-          <w:rFonts w:ascii="宋体" w:eastAsia="宋体" w:hAnsi="宋体" w:cs="Times New Roman"/>
-          <w:sz w:val="24"/>
-          <w:szCs w:val="24"/>
-        </w:rPr>
-        <w:t>Miller等人[</w:t>
+        <w:t>。</w:t>
+      </w:r>
+      <w:proofErr w:type="spellStart"/>
+      <w:r>
+        <w:rPr>
+          <w:rFonts w:ascii="宋体" w:eastAsia="宋体" w:hAnsi="宋体" w:cs="Times New Roman" w:hint="eastAsia"/>
+          <w:sz w:val="24"/>
+          <w:szCs w:val="24"/>
+        </w:rPr>
+        <w:t>A.</w:t>
+      </w:r>
+      <w:r>
+        <w:rPr>
+          <w:rFonts w:ascii="宋体" w:eastAsia="宋体" w:hAnsi="宋体" w:cs="Times New Roman"/>
+          <w:sz w:val="24"/>
+          <w:szCs w:val="24"/>
+        </w:rPr>
+        <w:t>Miller</w:t>
+      </w:r>
+      <w:proofErr w:type="spellEnd"/>
+      <w:r>
+        <w:rPr>
+          <w:rFonts w:ascii="宋体" w:eastAsia="宋体" w:hAnsi="宋体" w:cs="Times New Roman"/>
+          <w:sz w:val="24"/>
+          <w:szCs w:val="24"/>
+        </w:rPr>
+        <w:t>等人[</w:t>
       </w:r>
       <w:r>
         <w:rPr>
@@ -15399,8 +16449,18 @@
           <w:sz w:val="24"/>
           <w:szCs w:val="24"/>
         </w:rPr>
-        <w:t>]提出了Permacoin</w:t>
-      </w:r>
+        <w:t>]提出了</w:t>
+      </w:r>
+      <w:proofErr w:type="spellStart"/>
+      <w:r>
+        <w:rPr>
+          <w:rFonts w:ascii="宋体" w:eastAsia="宋体" w:hAnsi="宋体" w:cs="Times New Roman"/>
+          <w:sz w:val="24"/>
+          <w:szCs w:val="24"/>
+        </w:rPr>
+        <w:t>Permacoin</w:t>
+      </w:r>
+      <w:proofErr w:type="spellEnd"/>
       <w:r>
         <w:rPr>
           <w:rFonts w:ascii="宋体" w:eastAsia="宋体" w:hAnsi="宋体" w:cs="Times New Roman" w:hint="eastAsia"/>
@@ -15508,6 +16568,7 @@
         </w:rPr>
         <w:t>针对文件存储证明共识算法需要消耗大量的存储空间问题，</w:t>
       </w:r>
+      <w:proofErr w:type="spellStart"/>
       <w:r>
         <w:rPr>
           <w:rFonts w:ascii="宋体" w:eastAsia="宋体" w:hAnsi="宋体" w:cs="Times New Roman" w:hint="eastAsia"/>
@@ -15530,7 +16591,16 @@
           <w:sz w:val="24"/>
           <w:szCs w:val="24"/>
         </w:rPr>
-        <w:t>Park等人[</w:t>
+        <w:t>Park</w:t>
+      </w:r>
+      <w:proofErr w:type="spellEnd"/>
+      <w:r>
+        <w:rPr>
+          <w:rFonts w:ascii="宋体" w:eastAsia="宋体" w:hAnsi="宋体" w:cs="Times New Roman"/>
+          <w:sz w:val="24"/>
+          <w:szCs w:val="24"/>
+        </w:rPr>
+        <w:t>等人[</w:t>
       </w:r>
       <w:r>
         <w:rPr>
@@ -15554,7 +16624,25 @@
           <w:sz w:val="24"/>
           <w:szCs w:val="24"/>
         </w:rPr>
-        <w:t>]提出Spacecoin,采用非交互式空间证明(proof of space)达成共识</w:t>
+        <w:t>]提出</w:t>
+      </w:r>
+      <w:proofErr w:type="spellStart"/>
+      <w:r>
+        <w:rPr>
+          <w:rFonts w:ascii="宋体" w:eastAsia="宋体" w:hAnsi="宋体" w:cs="Times New Roman"/>
+          <w:sz w:val="24"/>
+          <w:szCs w:val="24"/>
+        </w:rPr>
+        <w:t>Spacecoin</w:t>
+      </w:r>
+      <w:proofErr w:type="spellEnd"/>
+      <w:r>
+        <w:rPr>
+          <w:rFonts w:ascii="宋体" w:eastAsia="宋体" w:hAnsi="宋体" w:cs="Times New Roman"/>
+          <w:sz w:val="24"/>
+          <w:szCs w:val="24"/>
+        </w:rPr>
+        <w:t>,采用非交互式空间证明(proof of space)达成共识</w:t>
       </w:r>
       <w:r>
         <w:rPr>
@@ -15835,15 +16923,42 @@
           <w:sz w:val="24"/>
           <w:szCs w:val="24"/>
         </w:rPr>
-        <w:t>针对PoW共识算法能耗高，性能低</w:t>
-      </w:r>
-      <w:r>
-        <w:rPr>
-          <w:rFonts w:ascii="宋体" w:eastAsia="宋体" w:hAnsi="宋体" w:cs="Times New Roman" w:hint="eastAsia"/>
-          <w:sz w:val="24"/>
-          <w:szCs w:val="24"/>
-        </w:rPr>
-        <w:t>以及P</w:t>
+        <w:t>针对</w:t>
+      </w:r>
+      <w:proofErr w:type="spellStart"/>
+      <w:r>
+        <w:rPr>
+          <w:rFonts w:ascii="宋体" w:eastAsia="宋体" w:hAnsi="宋体" w:cs="Times New Roman" w:hint="eastAsia"/>
+          <w:sz w:val="24"/>
+          <w:szCs w:val="24"/>
+        </w:rPr>
+        <w:t>PoW</w:t>
+      </w:r>
+      <w:proofErr w:type="spellEnd"/>
+      <w:r>
+        <w:rPr>
+          <w:rFonts w:ascii="宋体" w:eastAsia="宋体" w:hAnsi="宋体" w:cs="Times New Roman" w:hint="eastAsia"/>
+          <w:sz w:val="24"/>
+          <w:szCs w:val="24"/>
+        </w:rPr>
+        <w:t>共识算法能耗高，性能低</w:t>
+      </w:r>
+      <w:r>
+        <w:rPr>
+          <w:rFonts w:ascii="宋体" w:eastAsia="宋体" w:hAnsi="宋体" w:cs="Times New Roman" w:hint="eastAsia"/>
+          <w:sz w:val="24"/>
+          <w:szCs w:val="24"/>
+        </w:rPr>
+        <w:t>以及</w:t>
+      </w:r>
+      <w:proofErr w:type="spellStart"/>
+      <w:r>
+        <w:rPr>
+          <w:rFonts w:ascii="宋体" w:eastAsia="宋体" w:hAnsi="宋体" w:cs="Times New Roman" w:hint="eastAsia"/>
+          <w:sz w:val="24"/>
+          <w:szCs w:val="24"/>
+        </w:rPr>
+        <w:t>P</w:t>
       </w:r>
       <w:r>
         <w:rPr>
@@ -15853,6 +16968,7 @@
         </w:rPr>
         <w:t>oS</w:t>
       </w:r>
+      <w:proofErr w:type="spellEnd"/>
       <w:r>
         <w:rPr>
           <w:rFonts w:ascii="宋体" w:eastAsia="宋体" w:hAnsi="宋体" w:cs="Times New Roman" w:hint="eastAsia"/>
@@ -15867,7 +16983,16 @@
           <w:sz w:val="24"/>
           <w:szCs w:val="24"/>
         </w:rPr>
-        <w:t>，D</w:t>
+        <w:t>，</w:t>
+      </w:r>
+      <w:proofErr w:type="spellStart"/>
+      <w:r>
+        <w:rPr>
+          <w:rFonts w:ascii="宋体" w:eastAsia="宋体" w:hAnsi="宋体" w:cs="Times New Roman" w:hint="eastAsia"/>
+          <w:sz w:val="24"/>
+          <w:szCs w:val="24"/>
+        </w:rPr>
+        <w:t>D</w:t>
       </w:r>
       <w:r>
         <w:rPr>
@@ -15893,6 +17018,7 @@
         </w:rPr>
         <w:t>chwartz</w:t>
       </w:r>
+      <w:proofErr w:type="spellEnd"/>
       <w:r>
         <w:rPr>
           <w:rFonts w:ascii="宋体" w:eastAsia="宋体" w:hAnsi="宋体" w:cs="Times New Roman" w:hint="eastAsia"/>
@@ -16407,13 +17533,41 @@
         </w:rPr>
         <w:t>，</w:t>
       </w:r>
-      <w:r>
-        <w:rPr>
-          <w:rFonts w:ascii="宋体" w:eastAsia="宋体" w:hAnsi="宋体" w:cs="Times New Roman"/>
-          <w:sz w:val="24"/>
-          <w:szCs w:val="24"/>
-        </w:rPr>
-        <w:t>Byteball(Obyte)[4</w:t>
+      <w:proofErr w:type="spellStart"/>
+      <w:r>
+        <w:rPr>
+          <w:rFonts w:ascii="宋体" w:eastAsia="宋体" w:hAnsi="宋体" w:cs="Times New Roman"/>
+          <w:sz w:val="24"/>
+          <w:szCs w:val="24"/>
+        </w:rPr>
+        <w:t>Byteball</w:t>
+      </w:r>
+      <w:proofErr w:type="spellEnd"/>
+      <w:r>
+        <w:rPr>
+          <w:rFonts w:ascii="宋体" w:eastAsia="宋体" w:hAnsi="宋体" w:cs="Times New Roman"/>
+          <w:sz w:val="24"/>
+          <w:szCs w:val="24"/>
+        </w:rPr>
+        <w:t>(</w:t>
+      </w:r>
+      <w:proofErr w:type="spellStart"/>
+      <w:r>
+        <w:rPr>
+          <w:rFonts w:ascii="宋体" w:eastAsia="宋体" w:hAnsi="宋体" w:cs="Times New Roman"/>
+          <w:sz w:val="24"/>
+          <w:szCs w:val="24"/>
+        </w:rPr>
+        <w:t>Obyte</w:t>
+      </w:r>
+      <w:proofErr w:type="spellEnd"/>
+      <w:r>
+        <w:rPr>
+          <w:rFonts w:ascii="宋体" w:eastAsia="宋体" w:hAnsi="宋体" w:cs="Times New Roman"/>
+          <w:sz w:val="24"/>
+          <w:szCs w:val="24"/>
+        </w:rPr>
+        <w:t>)[4</w:t>
       </w:r>
       <w:r>
         <w:rPr>
@@ -16437,15 +17591,33 @@
           <w:sz w:val="24"/>
           <w:szCs w:val="24"/>
         </w:rPr>
-        <w:t>，H</w:t>
-      </w:r>
-      <w:r>
-        <w:rPr>
-          <w:rFonts w:ascii="宋体" w:eastAsia="宋体" w:hAnsi="宋体" w:cs="Times New Roman"/>
-          <w:sz w:val="24"/>
-          <w:szCs w:val="24"/>
-        </w:rPr>
-        <w:t>ashgraph[4</w:t>
+        <w:t>，</w:t>
+      </w:r>
+      <w:proofErr w:type="spellStart"/>
+      <w:r>
+        <w:rPr>
+          <w:rFonts w:ascii="宋体" w:eastAsia="宋体" w:hAnsi="宋体" w:cs="Times New Roman" w:hint="eastAsia"/>
+          <w:sz w:val="24"/>
+          <w:szCs w:val="24"/>
+        </w:rPr>
+        <w:t>H</w:t>
+      </w:r>
+      <w:r>
+        <w:rPr>
+          <w:rFonts w:ascii="宋体" w:eastAsia="宋体" w:hAnsi="宋体" w:cs="Times New Roman"/>
+          <w:sz w:val="24"/>
+          <w:szCs w:val="24"/>
+        </w:rPr>
+        <w:t>ashgraph</w:t>
+      </w:r>
+      <w:proofErr w:type="spellEnd"/>
+      <w:r>
+        <w:rPr>
+          <w:rFonts w:ascii="宋体" w:eastAsia="宋体" w:hAnsi="宋体" w:cs="Times New Roman"/>
+          <w:sz w:val="24"/>
+          <w:szCs w:val="24"/>
+        </w:rPr>
+        <w:t>[4</w:t>
       </w:r>
       <w:r>
         <w:rPr>
@@ -16477,7 +17649,25 @@
           <w:sz w:val="24"/>
           <w:szCs w:val="24"/>
         </w:rPr>
-        <w:t>ano(RaiBlocks)[4</w:t>
+        <w:t>ano(</w:t>
+      </w:r>
+      <w:proofErr w:type="spellStart"/>
+      <w:r>
+        <w:rPr>
+          <w:rFonts w:ascii="宋体" w:eastAsia="宋体" w:hAnsi="宋体" w:cs="Times New Roman"/>
+          <w:sz w:val="24"/>
+          <w:szCs w:val="24"/>
+        </w:rPr>
+        <w:t>RaiBlocks</w:t>
+      </w:r>
+      <w:proofErr w:type="spellEnd"/>
+      <w:r>
+        <w:rPr>
+          <w:rFonts w:ascii="宋体" w:eastAsia="宋体" w:hAnsi="宋体" w:cs="Times New Roman"/>
+          <w:sz w:val="24"/>
+          <w:szCs w:val="24"/>
+        </w:rPr>
+        <w:t>)[4</w:t>
       </w:r>
       <w:r>
         <w:rPr>
@@ -16533,7 +17723,16 @@
           <w:sz w:val="24"/>
           <w:szCs w:val="24"/>
         </w:rPr>
-        <w:t>共识算法，见证人共识算法，基于D</w:t>
+        <w:t>共识算法，见证人共识算法，基于</w:t>
+      </w:r>
+      <w:proofErr w:type="spellStart"/>
+      <w:r>
+        <w:rPr>
+          <w:rFonts w:ascii="宋体" w:eastAsia="宋体" w:hAnsi="宋体" w:cs="Times New Roman" w:hint="eastAsia"/>
+          <w:sz w:val="24"/>
+          <w:szCs w:val="24"/>
+        </w:rPr>
+        <w:t>D</w:t>
       </w:r>
       <w:r>
         <w:rPr>
@@ -16543,6 +17742,7 @@
         </w:rPr>
         <w:t>PoS</w:t>
       </w:r>
+      <w:proofErr w:type="spellEnd"/>
       <w:r>
         <w:rPr>
           <w:rFonts w:ascii="宋体" w:eastAsia="宋体" w:hAnsi="宋体" w:cs="Times New Roman" w:hint="eastAsia"/>
@@ -17319,15 +18519,33 @@
           <w:sz w:val="24"/>
           <w:szCs w:val="24"/>
         </w:rPr>
-        <w:t>针对区块链中容易出现的双花问题，B</w:t>
-      </w:r>
-      <w:r>
-        <w:rPr>
-          <w:rFonts w:ascii="宋体" w:eastAsia="宋体" w:hAnsi="宋体" w:cs="Times New Roman"/>
-          <w:sz w:val="24"/>
-          <w:szCs w:val="24"/>
-        </w:rPr>
-        <w:t>yteball[4</w:t>
+        <w:t>针对区块链中容易出现的双花问题，</w:t>
+      </w:r>
+      <w:proofErr w:type="spellStart"/>
+      <w:r>
+        <w:rPr>
+          <w:rFonts w:ascii="宋体" w:eastAsia="宋体" w:hAnsi="宋体" w:cs="Times New Roman" w:hint="eastAsia"/>
+          <w:sz w:val="24"/>
+          <w:szCs w:val="24"/>
+        </w:rPr>
+        <w:t>B</w:t>
+      </w:r>
+      <w:r>
+        <w:rPr>
+          <w:rFonts w:ascii="宋体" w:eastAsia="宋体" w:hAnsi="宋体" w:cs="Times New Roman"/>
+          <w:sz w:val="24"/>
+          <w:szCs w:val="24"/>
+        </w:rPr>
+        <w:t>yteball</w:t>
+      </w:r>
+      <w:proofErr w:type="spellEnd"/>
+      <w:r>
+        <w:rPr>
+          <w:rFonts w:ascii="宋体" w:eastAsia="宋体" w:hAnsi="宋体" w:cs="Times New Roman"/>
+          <w:sz w:val="24"/>
+          <w:szCs w:val="24"/>
+        </w:rPr>
+        <w:t>[4</w:t>
       </w:r>
       <w:r>
         <w:rPr>
@@ -17351,15 +18569,33 @@
           <w:sz w:val="24"/>
           <w:szCs w:val="24"/>
         </w:rPr>
-        <w:t>采用基于见证人的共识算法，通过建立与主链相关交易的全序来处理交易双花的问题。见证人通常是系统中长期实名且具有较高声誉的节点，他们维护系统并自愿频繁的发起交易单元，对于消极的见证人，可以被替换掉。最优父单元的选择是根据单元级别、见证级别以及交易的哈希值来确定的。通过选择最优父单元可以找到一条从任意顶端单元出发到创世单元的最优路径作为一条候选主链。多条候选主链会在某个交易单元处相交，这个相交的交易单元是一个稳定点。在每个节点中，从稳定点到创世单元的路径是相同的，这部分主链称为稳定主链。所有与稳定主链相关的交易单元可以进行一个全局排序，为每个单元分配一个主链号。最终建立在DAG区块链上的主链总序，使得全网达成共识。DAG</w:t>
-      </w:r>
-      <w:r>
-        <w:rPr>
-          <w:rFonts w:ascii="宋体" w:eastAsia="宋体" w:hAnsi="宋体" w:cs="Times New Roman"/>
-          <w:sz w:val="24"/>
-          <w:szCs w:val="24"/>
-        </w:rPr>
-        <w:t>Coin[</w:t>
+        <w:t>采用基于见证人的共识算法，通过建立与主链相关交易的全序来处理交易双花的问题。见证人通常是系统中长期实名且具有较高声誉的节点，他们维护系统并自愿频繁的发起交易单元，对于消极的见证人，可以被替换掉。最优父单元的选择是根据单元级别、见证级别以及交易的哈希值来确定的。通过选择最优父单元可以找到一条从任意顶端单元出发到创世单元的最优路径作为一条候选主链。多条候选主链会在某个交易单元处相交，这个相交的交易单元是一个稳定点。在每个节点中，从稳定点到创世单元的路径是相同的，这部分主链称为稳定主链。所有与稳定主链相关的交易单元可以进行一个全局排序，为每个单元分配一个主链号。最终建立在DAG区块链上的主链总序，使得全网达成共识。</w:t>
+      </w:r>
+      <w:proofErr w:type="spellStart"/>
+      <w:r>
+        <w:rPr>
+          <w:rFonts w:ascii="宋体" w:eastAsia="宋体" w:hAnsi="宋体" w:cs="Times New Roman" w:hint="eastAsia"/>
+          <w:sz w:val="24"/>
+          <w:szCs w:val="24"/>
+        </w:rPr>
+        <w:t>DAG</w:t>
+      </w:r>
+      <w:r>
+        <w:rPr>
+          <w:rFonts w:ascii="宋体" w:eastAsia="宋体" w:hAnsi="宋体" w:cs="Times New Roman"/>
+          <w:sz w:val="24"/>
+          <w:szCs w:val="24"/>
+        </w:rPr>
+        <w:t>Coin</w:t>
+      </w:r>
+      <w:proofErr w:type="spellEnd"/>
+      <w:r>
+        <w:rPr>
+          <w:rFonts w:ascii="宋体" w:eastAsia="宋体" w:hAnsi="宋体" w:cs="Times New Roman"/>
+          <w:sz w:val="24"/>
+          <w:szCs w:val="24"/>
+        </w:rPr>
+        <w:t>[</w:t>
       </w:r>
       <w:r>
         <w:rPr>
@@ -17391,7 +18627,16 @@
           <w:sz w:val="24"/>
           <w:szCs w:val="24"/>
         </w:rPr>
-        <w:t>是建立在B</w:t>
+        <w:t>是建立在</w:t>
+      </w:r>
+      <w:proofErr w:type="spellStart"/>
+      <w:r>
+        <w:rPr>
+          <w:rFonts w:ascii="宋体" w:eastAsia="宋体" w:hAnsi="宋体" w:cs="Times New Roman" w:hint="eastAsia"/>
+          <w:sz w:val="24"/>
+          <w:szCs w:val="24"/>
+        </w:rPr>
+        <w:t>B</w:t>
       </w:r>
       <w:r>
         <w:rPr>
@@ -17407,7 +18652,16 @@
           <w:sz w:val="24"/>
           <w:szCs w:val="24"/>
         </w:rPr>
-        <w:t>ball上的区块链</w:t>
+        <w:t>ball</w:t>
+      </w:r>
+      <w:proofErr w:type="spellEnd"/>
+      <w:r>
+        <w:rPr>
+          <w:rFonts w:ascii="宋体" w:eastAsia="宋体" w:hAnsi="宋体" w:cs="Times New Roman" w:hint="eastAsia"/>
+          <w:sz w:val="24"/>
+          <w:szCs w:val="24"/>
+        </w:rPr>
+        <w:t>上的区块链</w:t>
       </w:r>
       <w:r>
         <w:rPr>
@@ -17416,7 +18670,25 @@
           <w:szCs w:val="24"/>
         </w:rPr>
         <w:lastRenderedPageBreak/>
-        <w:t>系统，因此采用相同的共识算法。但是Byteball中</w:t>
+        <w:t>系统，因此采用相同的共识算法。但是</w:t>
+      </w:r>
+      <w:proofErr w:type="spellStart"/>
+      <w:r>
+        <w:rPr>
+          <w:rFonts w:ascii="宋体" w:eastAsia="宋体" w:hAnsi="宋体" w:cs="Times New Roman" w:hint="eastAsia"/>
+          <w:sz w:val="24"/>
+          <w:szCs w:val="24"/>
+        </w:rPr>
+        <w:t>Byteball</w:t>
+      </w:r>
+      <w:proofErr w:type="spellEnd"/>
+      <w:r>
+        <w:rPr>
+          <w:rFonts w:ascii="宋体" w:eastAsia="宋体" w:hAnsi="宋体" w:cs="Times New Roman" w:hint="eastAsia"/>
+          <w:sz w:val="24"/>
+          <w:szCs w:val="24"/>
+        </w:rPr>
+        <w:t>中</w:t>
       </w:r>
       <w:r>
         <w:rPr>
@@ -17459,7 +18731,16 @@
           <w:sz w:val="24"/>
           <w:szCs w:val="24"/>
         </w:rPr>
-        <w:t>为了解决IOTA和B</w:t>
+        <w:t>为了解决IOTA和</w:t>
+      </w:r>
+      <w:proofErr w:type="spellStart"/>
+      <w:r>
+        <w:rPr>
+          <w:rFonts w:ascii="宋体" w:eastAsia="宋体" w:hAnsi="宋体" w:cs="Times New Roman" w:hint="eastAsia"/>
+          <w:sz w:val="24"/>
+          <w:szCs w:val="24"/>
+        </w:rPr>
+        <w:t>B</w:t>
       </w:r>
       <w:r>
         <w:rPr>
@@ -17469,6 +18750,7 @@
         </w:rPr>
         <w:t>yteball</w:t>
       </w:r>
+      <w:proofErr w:type="spellEnd"/>
       <w:r>
         <w:rPr>
           <w:rFonts w:ascii="宋体" w:eastAsia="宋体" w:hAnsi="宋体" w:cs="Times New Roman" w:hint="eastAsia"/>
@@ -17515,8 +18797,18 @@
           <w:sz w:val="24"/>
           <w:szCs w:val="24"/>
         </w:rPr>
-        <w:t>被确认甚至可能永远不会被确认的问题，TrustNote</w:t>
-      </w:r>
+        <w:t>被确认甚至可能永远不会被确认的问题，</w:t>
+      </w:r>
+      <w:proofErr w:type="spellStart"/>
+      <w:r>
+        <w:rPr>
+          <w:rFonts w:ascii="宋体" w:eastAsia="宋体" w:hAnsi="宋体" w:cs="Times New Roman" w:hint="eastAsia"/>
+          <w:sz w:val="24"/>
+          <w:szCs w:val="24"/>
+        </w:rPr>
+        <w:t>TrustNote</w:t>
+      </w:r>
+      <w:proofErr w:type="spellEnd"/>
       <w:r>
         <w:rPr>
           <w:rFonts w:ascii="宋体" w:eastAsia="宋体" w:hAnsi="宋体" w:cs="Times New Roman"/>
@@ -17547,7 +18839,16 @@
           <w:sz w:val="24"/>
           <w:szCs w:val="24"/>
         </w:rPr>
-        <w:t>采用双层共识的机制来解决。通过P</w:t>
+        <w:t>采用双层共识的机制来解决。通过</w:t>
+      </w:r>
+      <w:proofErr w:type="spellStart"/>
+      <w:r>
+        <w:rPr>
+          <w:rFonts w:ascii="宋体" w:eastAsia="宋体" w:hAnsi="宋体" w:cs="Times New Roman" w:hint="eastAsia"/>
+          <w:sz w:val="24"/>
+          <w:szCs w:val="24"/>
+        </w:rPr>
+        <w:t>P</w:t>
       </w:r>
       <w:r>
         <w:rPr>
@@ -17557,6 +18858,7 @@
         </w:rPr>
         <w:t>oW</w:t>
       </w:r>
+      <w:proofErr w:type="spellEnd"/>
       <w:r>
         <w:rPr>
           <w:rFonts w:ascii="宋体" w:eastAsia="宋体" w:hAnsi="宋体" w:cs="Times New Roman" w:hint="eastAsia"/>
@@ -17619,7 +18921,16 @@
           <w:sz w:val="24"/>
           <w:szCs w:val="24"/>
         </w:rPr>
-        <w:t>但是基于P</w:t>
+        <w:t>但是基于</w:t>
+      </w:r>
+      <w:proofErr w:type="spellStart"/>
+      <w:r>
+        <w:rPr>
+          <w:rFonts w:ascii="宋体" w:eastAsia="宋体" w:hAnsi="宋体" w:cs="Times New Roman" w:hint="eastAsia"/>
+          <w:sz w:val="24"/>
+          <w:szCs w:val="24"/>
+        </w:rPr>
+        <w:t>P</w:t>
       </w:r>
       <w:r>
         <w:rPr>
@@ -17629,13 +18940,23 @@
         </w:rPr>
         <w:t>oW</w:t>
       </w:r>
-      <w:r>
-        <w:rPr>
-          <w:rFonts w:ascii="宋体" w:eastAsia="宋体" w:hAnsi="宋体" w:cs="Times New Roman" w:hint="eastAsia"/>
-          <w:sz w:val="24"/>
-          <w:szCs w:val="24"/>
-        </w:rPr>
-        <w:t>的T</w:t>
+      <w:proofErr w:type="spellEnd"/>
+      <w:r>
+        <w:rPr>
+          <w:rFonts w:ascii="宋体" w:eastAsia="宋体" w:hAnsi="宋体" w:cs="Times New Roman" w:hint="eastAsia"/>
+          <w:sz w:val="24"/>
+          <w:szCs w:val="24"/>
+        </w:rPr>
+        <w:t>的</w:t>
+      </w:r>
+      <w:proofErr w:type="spellStart"/>
+      <w:r>
+        <w:rPr>
+          <w:rFonts w:ascii="宋体" w:eastAsia="宋体" w:hAnsi="宋体" w:cs="Times New Roman" w:hint="eastAsia"/>
+          <w:sz w:val="24"/>
+          <w:szCs w:val="24"/>
+        </w:rPr>
+        <w:t>T</w:t>
       </w:r>
       <w:r>
         <w:rPr>
@@ -17645,6 +18966,7 @@
         </w:rPr>
         <w:t>rustME</w:t>
       </w:r>
+      <w:proofErr w:type="spellEnd"/>
       <w:r>
         <w:rPr>
           <w:rFonts w:ascii="宋体" w:eastAsia="宋体" w:hAnsi="宋体" w:cs="Times New Roman" w:hint="eastAsia"/>
@@ -17698,7 +19020,14 @@
         <w:rPr>
           <w:rFonts w:ascii="宋体" w:eastAsia="宋体" w:hAnsi="宋体" w:hint="eastAsia"/>
         </w:rPr>
-        <w:t>基于D</w:t>
+        <w:t>基于</w:t>
+      </w:r>
+      <w:proofErr w:type="spellStart"/>
+      <w:r>
+        <w:rPr>
+          <w:rFonts w:ascii="宋体" w:eastAsia="宋体" w:hAnsi="宋体" w:hint="eastAsia"/>
+        </w:rPr>
+        <w:t>D</w:t>
       </w:r>
       <w:r>
         <w:rPr>
@@ -17706,6 +19035,7 @@
         </w:rPr>
         <w:t>PoS</w:t>
       </w:r>
+      <w:proofErr w:type="spellEnd"/>
       <w:r>
         <w:rPr>
           <w:rFonts w:ascii="宋体" w:eastAsia="宋体" w:hAnsi="宋体" w:hint="eastAsia"/>
@@ -17724,6 +19054,7 @@
           <w:szCs w:val="24"/>
         </w:rPr>
       </w:pPr>
+      <w:proofErr w:type="spellStart"/>
       <w:r>
         <w:rPr>
           <w:rFonts w:ascii="宋体" w:eastAsia="宋体" w:hAnsi="宋体" w:cs="Times New Roman" w:hint="eastAsia"/>
@@ -17738,7 +19069,16 @@
           <w:sz w:val="24"/>
           <w:szCs w:val="24"/>
         </w:rPr>
-        <w:t>graph[4</w:t>
+        <w:t>graph</w:t>
+      </w:r>
+      <w:proofErr w:type="spellEnd"/>
+      <w:r>
+        <w:rPr>
+          <w:rFonts w:ascii="宋体" w:eastAsia="宋体" w:hAnsi="宋体" w:cs="Times New Roman"/>
+          <w:sz w:val="24"/>
+          <w:szCs w:val="24"/>
+        </w:rPr>
+        <w:t>[4</w:t>
       </w:r>
       <w:r>
         <w:rPr>
@@ -17794,7 +19134,16 @@
           <w:sz w:val="24"/>
           <w:szCs w:val="24"/>
         </w:rPr>
-        <w:t>使得节点可以随机选择另一个节点传播自己的事件，通过对事件顺序和事件的时间达成共识达成最终共识。该共识算法采用虚拟投票机制和证人事件机制对事件的顺序达成共识。随后利用见证事件的顺序，根据事件的时间戳去中位数对非见证事件进行排序，最终实现所有事件的全局排序。这个全局排序很好的解决双花攻击的问题。Hash</w:t>
+        <w:t>使得节点可以随机选择另一个节点传播自己的事件，通过对事件顺序和事件的时间达成共识达成最终共识。该共识算法采用虚拟投票机制和证人事件机制对事件的顺序达成共识。随后利用见证事件的顺序，根据事件的时间戳去中位数对非见证事件进行排序，最终实现所有事件的全局排序。这个全局排序很好的解决双花攻击的问题。</w:t>
+      </w:r>
+      <w:proofErr w:type="spellStart"/>
+      <w:r>
+        <w:rPr>
+          <w:rFonts w:ascii="宋体" w:eastAsia="宋体" w:hAnsi="宋体" w:cs="Times New Roman" w:hint="eastAsia"/>
+          <w:sz w:val="24"/>
+          <w:szCs w:val="24"/>
+        </w:rPr>
+        <w:t>Hash</w:t>
       </w:r>
       <w:r>
         <w:rPr>
@@ -17804,6 +19153,7 @@
         </w:rPr>
         <w:t>graph</w:t>
       </w:r>
+      <w:proofErr w:type="spellEnd"/>
       <w:r>
         <w:rPr>
           <w:rFonts w:ascii="宋体" w:eastAsia="宋体" w:hAnsi="宋体" w:cs="Times New Roman" w:hint="eastAsia"/>
@@ -17839,6 +19189,7 @@
           <w:szCs w:val="24"/>
         </w:rPr>
       </w:pPr>
+      <w:proofErr w:type="spellStart"/>
       <w:r>
         <w:rPr>
           <w:rFonts w:ascii="宋体" w:eastAsia="宋体" w:hAnsi="宋体" w:cs="Times New Roman" w:hint="eastAsia"/>
@@ -17855,6 +19206,7 @@
         </w:rPr>
         <w:t>graph</w:t>
       </w:r>
+      <w:proofErr w:type="spellEnd"/>
       <w:r>
         <w:rPr>
           <w:rFonts w:ascii="宋体" w:eastAsia="宋体" w:hAnsi="宋体" w:cs="Times New Roman" w:hint="eastAsia"/>
@@ -18095,7 +19447,16 @@
           <w:sz w:val="24"/>
           <w:szCs w:val="24"/>
         </w:rPr>
-        <w:t>Nano中货币流通时，需要两个交易：货币发送交易和货币接收交易。交易数据的收发可以是异步的，因此允许多笔金额同时汇入一个账户。若出现节点离线，未到账的金额会被标记，直到节点在线时完成即可。针对交易分叉问题，Nano使用的D</w:t>
+        <w:t>Nano中货币流通时，需要两个交易：货币发送交易和货币接收交易。交易数据的收发可以是异步的，因此允许多笔金额同时汇入一个账户。若出现节点离线，未到账的金额会被标记，直到节点在线时完成即可。针对交易分叉问题，Nano使用的</w:t>
+      </w:r>
+      <w:proofErr w:type="spellStart"/>
+      <w:r>
+        <w:rPr>
+          <w:rFonts w:ascii="宋体" w:eastAsia="宋体" w:hAnsi="宋体" w:cs="Times New Roman" w:hint="eastAsia"/>
+          <w:sz w:val="24"/>
+          <w:szCs w:val="24"/>
+        </w:rPr>
+        <w:t>D</w:t>
       </w:r>
       <w:r>
         <w:rPr>
@@ -18105,6 +19466,7 @@
         </w:rPr>
         <w:t>PoS</w:t>
       </w:r>
+      <w:proofErr w:type="spellEnd"/>
       <w:r>
         <w:rPr>
           <w:rFonts w:ascii="宋体" w:eastAsia="宋体" w:hAnsi="宋体" w:cs="Times New Roman" w:hint="eastAsia"/>
@@ -18127,7 +19489,16 @@
           <w:sz w:val="24"/>
           <w:szCs w:val="24"/>
         </w:rPr>
-        <w:t>中也使用了P</w:t>
+        <w:t>中也使用了</w:t>
+      </w:r>
+      <w:proofErr w:type="spellStart"/>
+      <w:r>
+        <w:rPr>
+          <w:rFonts w:ascii="宋体" w:eastAsia="宋体" w:hAnsi="宋体" w:cs="Times New Roman" w:hint="eastAsia"/>
+          <w:sz w:val="24"/>
+          <w:szCs w:val="24"/>
+        </w:rPr>
+        <w:t>P</w:t>
       </w:r>
       <w:r>
         <w:rPr>
@@ -18137,6 +19508,7 @@
         </w:rPr>
         <w:t>oW</w:t>
       </w:r>
+      <w:proofErr w:type="spellEnd"/>
       <w:r>
         <w:rPr>
           <w:rFonts w:ascii="宋体" w:eastAsia="宋体" w:hAnsi="宋体" w:cs="Times New Roman" w:hint="eastAsia"/>
@@ -18145,6 +19517,7 @@
         </w:rPr>
         <w:t>共识机制，但是主要是用于交易确认。此外，网络分离后重新加入时可能会影响投票过程和结果。每个节点维护自己的账本可以很好的避免自己账本被篡改的风险，如果敌手篡改自己的账本会立即被其他节点检查到，使得篡改无效。这个就不太需要设置节点账本自启机制，可以确保节点加入系统的安全性。但是需要安全获取系统其他节点身份信息的自启机制，确保能够获得可信的身份信息。基于</w:t>
       </w:r>
+      <w:proofErr w:type="spellStart"/>
       <w:r>
         <w:rPr>
           <w:rFonts w:ascii="宋体" w:eastAsia="宋体" w:hAnsi="宋体" w:cs="Times New Roman"/>
@@ -18153,13 +19526,23 @@
         </w:rPr>
         <w:t>DPoS</w:t>
       </w:r>
-      <w:r>
-        <w:rPr>
-          <w:rFonts w:ascii="宋体" w:eastAsia="宋体" w:hAnsi="宋体" w:cs="Times New Roman" w:hint="eastAsia"/>
-          <w:sz w:val="24"/>
-          <w:szCs w:val="24"/>
-        </w:rPr>
-        <w:t>共识算法存在中心化程度高的缺点,而其中的P</w:t>
+      <w:proofErr w:type="spellEnd"/>
+      <w:r>
+        <w:rPr>
+          <w:rFonts w:ascii="宋体" w:eastAsia="宋体" w:hAnsi="宋体" w:cs="Times New Roman" w:hint="eastAsia"/>
+          <w:sz w:val="24"/>
+          <w:szCs w:val="24"/>
+        </w:rPr>
+        <w:t>共识算法存在中心化程度高的缺点,而其中的</w:t>
+      </w:r>
+      <w:proofErr w:type="spellStart"/>
+      <w:r>
+        <w:rPr>
+          <w:rFonts w:ascii="宋体" w:eastAsia="宋体" w:hAnsi="宋体" w:cs="Times New Roman" w:hint="eastAsia"/>
+          <w:sz w:val="24"/>
+          <w:szCs w:val="24"/>
+        </w:rPr>
+        <w:t>P</w:t>
       </w:r>
       <w:r>
         <w:rPr>
@@ -18169,6 +19552,7 @@
         </w:rPr>
         <w:t>oW</w:t>
       </w:r>
+      <w:proofErr w:type="spellEnd"/>
       <w:r>
         <w:rPr>
           <w:rFonts w:ascii="宋体" w:eastAsia="宋体" w:hAnsi="宋体" w:cs="Times New Roman" w:hint="eastAsia"/>
@@ -21370,7 +22754,23 @@
           <w:sz w:val="24"/>
           <w:szCs w:val="24"/>
         </w:rPr>
-        <w:t>委员会共识算法</w:t>
+        <w:t>委员会</w:t>
+      </w:r>
+      <w:r>
+        <w:rPr>
+          <w:rFonts w:ascii="宋体" w:eastAsia="宋体" w:hAnsi="宋体" w:cs="Times New Roman" w:hint="eastAsia"/>
+          <w:sz w:val="24"/>
+          <w:szCs w:val="24"/>
+        </w:rPr>
+        <w:t>共识</w:t>
+      </w:r>
+      <w:r>
+        <w:rPr>
+          <w:rFonts w:ascii="宋体" w:eastAsia="宋体" w:hAnsi="宋体" w:cs="Times New Roman" w:hint="eastAsia"/>
+          <w:sz w:val="24"/>
+          <w:szCs w:val="24"/>
+        </w:rPr>
+        <w:t>算法</w:t>
       </w:r>
       <w:r>
         <w:rPr>
@@ -21631,7 +23031,7 @@
         <w:spacing w:line="360" w:lineRule="auto"/>
         <w:ind w:firstLineChars="0"/>
         <w:rPr>
-          <w:rFonts w:ascii="宋体" w:eastAsia="宋体" w:hAnsi="宋体"/>
+          <w:rFonts w:ascii="宋体" w:eastAsia="宋体" w:hAnsi="宋体" w:hint="eastAsia"/>
         </w:rPr>
       </w:pPr>
       <w:r>
@@ -22801,7 +24201,7 @@
         <w:spacing w:line="420" w:lineRule="exact"/>
         <w:ind w:firstLineChars="0"/>
         <w:rPr>
-          <w:rFonts w:ascii="宋体" w:eastAsia="宋体" w:hAnsi="宋体" w:cs="Times New Roman"/>
+          <w:rFonts w:ascii="宋体" w:eastAsia="宋体" w:hAnsi="宋体" w:cs="Times New Roman" w:hint="eastAsia"/>
           <w:sz w:val="24"/>
           <w:szCs w:val="24"/>
         </w:rPr>
@@ -23589,7 +24989,7 @@
         <w:spacing w:line="360" w:lineRule="auto"/>
         <w:ind w:firstLineChars="0"/>
         <w:rPr>
-          <w:rFonts w:ascii="宋体" w:eastAsia="宋体" w:hAnsi="宋体" w:cs="Times New Roman"/>
+          <w:rFonts w:ascii="宋体" w:eastAsia="宋体" w:hAnsi="宋体" w:cs="Times New Roman" w:hint="eastAsia"/>
           <w:sz w:val="24"/>
           <w:szCs w:val="24"/>
         </w:rPr>
@@ -24517,7 +25917,15 @@
           <w:sz w:val="24"/>
           <w:szCs w:val="24"/>
         </w:rPr>
-        <w:t>区块链共识算法面临的问题：1）由于基于D</w:t>
+        <w:t>区块链共识算法面临的问题：</w:t>
+      </w:r>
+      <w:r>
+        <w:rPr>
+          <w:rFonts w:ascii="宋体" w:eastAsia="宋体" w:hAnsi="宋体" w:cs="Times New Roman" w:hint="eastAsia"/>
+          <w:sz w:val="24"/>
+          <w:szCs w:val="24"/>
+        </w:rPr>
+        <w:t>1）由于基于D</w:t>
       </w:r>
       <w:r>
         <w:rPr>
@@ -24533,7 +25941,63 @@
           <w:sz w:val="24"/>
           <w:szCs w:val="24"/>
         </w:rPr>
-        <w:t>区块链的系统具有交易并发性，因此每个节点维护的账本是不同的，如何确保新加入的节点获取的是最新的账本。2）见证委员会需要选举具有高稳定性和可信性的成员，且需要快速对交易达成一致性。3）委员会重置机制可能会被敌手偏置。针对这些问题，设计一个稳定高效的D</w:t>
+        <w:t>区块链的系统具有交易并发性，因此每个节点维护的账本是不同的，如何确保新加入的节点获取的是最新的账本。2）</w:t>
+      </w:r>
+      <w:r>
+        <w:rPr>
+          <w:rFonts w:ascii="宋体" w:eastAsia="宋体" w:hAnsi="宋体" w:cs="Times New Roman" w:hint="eastAsia"/>
+          <w:sz w:val="24"/>
+          <w:szCs w:val="24"/>
+        </w:rPr>
+        <w:t>见证委员会需要选举具有高稳定性和可信性的成员，且需要快速对交易达成一致性。</w:t>
+      </w:r>
+      <w:r>
+        <w:rPr>
+          <w:rFonts w:ascii="宋体" w:eastAsia="宋体" w:hAnsi="宋体" w:cs="Times New Roman" w:hint="eastAsia"/>
+          <w:sz w:val="24"/>
+          <w:szCs w:val="24"/>
+        </w:rPr>
+        <w:t>3）委员会重置机制可能会被敌手偏置。</w:t>
+      </w:r>
+      <w:r>
+        <w:rPr>
+          <w:rFonts w:ascii="宋体" w:eastAsia="宋体" w:hAnsi="宋体" w:cs="Times New Roman" w:hint="eastAsia"/>
+          <w:sz w:val="24"/>
+          <w:szCs w:val="24"/>
+        </w:rPr>
+        <w:t>针对这些问题，</w:t>
+      </w:r>
+      <w:r>
+        <w:rPr>
+          <w:rFonts w:ascii="宋体" w:eastAsia="宋体" w:hAnsi="宋体" w:cs="Times New Roman" w:hint="eastAsia"/>
+          <w:sz w:val="24"/>
+          <w:szCs w:val="24"/>
+        </w:rPr>
+        <w:t>设计一个</w:t>
+      </w:r>
+      <w:r>
+        <w:rPr>
+          <w:rFonts w:ascii="宋体" w:eastAsia="宋体" w:hAnsi="宋体" w:cs="Times New Roman" w:hint="eastAsia"/>
+          <w:sz w:val="24"/>
+          <w:szCs w:val="24"/>
+        </w:rPr>
+        <w:t>稳定</w:t>
+      </w:r>
+      <w:r>
+        <w:rPr>
+          <w:rFonts w:ascii="宋体" w:eastAsia="宋体" w:hAnsi="宋体" w:cs="Times New Roman" w:hint="eastAsia"/>
+          <w:sz w:val="24"/>
+          <w:szCs w:val="24"/>
+        </w:rPr>
+        <w:t>高效的</w:t>
+      </w:r>
+      <w:r>
+        <w:rPr>
+          <w:rFonts w:ascii="宋体" w:eastAsia="宋体" w:hAnsi="宋体" w:cs="Times New Roman" w:hint="eastAsia"/>
+          <w:sz w:val="24"/>
+          <w:szCs w:val="24"/>
+        </w:rPr>
+        <w:t>D</w:t>
       </w:r>
       <w:r>
         <w:rPr>
@@ -24549,7 +26013,15 @@
           <w:sz w:val="24"/>
           <w:szCs w:val="24"/>
         </w:rPr>
-        <w:t>链共识算法，确保</w:t>
+        <w:t>链</w:t>
+      </w:r>
+      <w:r>
+        <w:rPr>
+          <w:rFonts w:ascii="宋体" w:eastAsia="宋体" w:hAnsi="宋体" w:cs="Times New Roman" w:hint="eastAsia"/>
+          <w:sz w:val="24"/>
+          <w:szCs w:val="24"/>
+        </w:rPr>
+        <w:t>共识算法，确保</w:t>
       </w:r>
       <w:r>
         <w:rPr>
@@ -24779,15 +26251,63 @@
           <w:sz w:val="24"/>
           <w:szCs w:val="24"/>
         </w:rPr>
-        <w:t>2）为了确保委员会成员在共识过程不离开系统，拟采用一个基于节点稳定度的委员会选举机制。根据影响节点稳定度的节点的共识比值和节点剩余活动时间确定该节点是否能成为委员会成员，防止敌手偏置委员会选择过程。3）为了使委员会能够快速生成区块并对区块达成共识。拟改进可验证随机函数机制来确保区块提案快速达成一致性。</w:t>
-      </w:r>
-      <w:r>
-        <w:rPr>
-          <w:rFonts w:ascii="宋体" w:eastAsia="宋体" w:hAnsi="宋体" w:cs="Times New Roman" w:hint="eastAsia"/>
-          <w:sz w:val="24"/>
-          <w:szCs w:val="24"/>
-        </w:rPr>
-        <w:t>4）由于在D</w:t>
+        <w:t>2）</w:t>
+      </w:r>
+      <w:r>
+        <w:rPr>
+          <w:rFonts w:ascii="宋体" w:eastAsia="宋体" w:hAnsi="宋体" w:cs="Times New Roman" w:hint="eastAsia"/>
+          <w:sz w:val="24"/>
+          <w:szCs w:val="24"/>
+        </w:rPr>
+        <w:t>为了确保委员会成员在共识过程</w:t>
+      </w:r>
+      <w:r>
+        <w:rPr>
+          <w:rFonts w:ascii="宋体" w:eastAsia="宋体" w:hAnsi="宋体" w:cs="Times New Roman" w:hint="eastAsia"/>
+          <w:sz w:val="24"/>
+          <w:szCs w:val="24"/>
+        </w:rPr>
+        <w:t>不</w:t>
+      </w:r>
+      <w:r>
+        <w:rPr>
+          <w:rFonts w:ascii="宋体" w:eastAsia="宋体" w:hAnsi="宋体" w:cs="Times New Roman" w:hint="eastAsia"/>
+          <w:sz w:val="24"/>
+          <w:szCs w:val="24"/>
+        </w:rPr>
+        <w:t>离开系统，拟采用一个基于节点稳定度的委员会选举机制。根据影响节点稳定度的节点的共识比值和节点剩余活动时间确定该节点是否能成为委员会成员，防止敌手偏置委员会选择过程。</w:t>
+      </w:r>
+      <w:r>
+        <w:rPr>
+          <w:rFonts w:ascii="宋体" w:eastAsia="宋体" w:hAnsi="宋体" w:cs="Times New Roman" w:hint="eastAsia"/>
+          <w:sz w:val="24"/>
+          <w:szCs w:val="24"/>
+        </w:rPr>
+        <w:t>3</w:t>
+      </w:r>
+      <w:r>
+        <w:rPr>
+          <w:rFonts w:ascii="宋体" w:eastAsia="宋体" w:hAnsi="宋体" w:cs="Times New Roman" w:hint="eastAsia"/>
+          <w:sz w:val="24"/>
+          <w:szCs w:val="24"/>
+        </w:rPr>
+        <w:t>）为了使委员会能够快速生成区块并对区块达成共识。拟改进可验证随机函数机制来确保区块提案快速达成一致性。</w:t>
+      </w:r>
+      <w:r>
+        <w:rPr>
+          <w:rFonts w:ascii="宋体" w:eastAsia="宋体" w:hAnsi="宋体" w:cs="Times New Roman" w:hint="eastAsia"/>
+          <w:sz w:val="24"/>
+          <w:szCs w:val="24"/>
+        </w:rPr>
+        <w:t>4）</w:t>
+      </w:r>
+      <w:r>
+        <w:rPr>
+          <w:rFonts w:ascii="宋体" w:eastAsia="宋体" w:hAnsi="宋体" w:cs="Times New Roman" w:hint="eastAsia"/>
+          <w:sz w:val="24"/>
+          <w:szCs w:val="24"/>
+        </w:rPr>
+        <w:t>由于在D</w:t>
       </w:r>
       <w:r>
         <w:rPr>
@@ -24803,7 +26323,31 @@
           <w:sz w:val="24"/>
           <w:szCs w:val="24"/>
         </w:rPr>
-        <w:t>区块链中链分叉是合法的，双花问题成为这类区块链系统亟需解决的一个难题。拟采用主链机制来构建交易的全序。即使出现双花交易，也可以根据交易的全序安全的拒绝后出现的交易。通过见证者交易成为稳定交易来确定主链进而确定各个主链相关交易的主链号。根据主链指数来确定交易的先后顺序。5）</w:t>
+        <w:t>区块链中链分叉是合法的，双花问题成为这类区块链系统亟需解决的一个难题。</w:t>
+      </w:r>
+      <w:r>
+        <w:rPr>
+          <w:rFonts w:ascii="宋体" w:eastAsia="宋体" w:hAnsi="宋体" w:cs="Times New Roman" w:hint="eastAsia"/>
+          <w:sz w:val="24"/>
+          <w:szCs w:val="24"/>
+        </w:rPr>
+        <w:t>拟采用主链机制来</w:t>
+      </w:r>
+      <w:r>
+        <w:rPr>
+          <w:rFonts w:ascii="宋体" w:eastAsia="宋体" w:hAnsi="宋体" w:cs="Times New Roman" w:hint="eastAsia"/>
+          <w:sz w:val="24"/>
+          <w:szCs w:val="24"/>
+        </w:rPr>
+        <w:t>构建交易的全序。即使出现双花交易，也可以根据交易的全序安全的拒绝后出现的交易。通过见证者交易成为稳定交易来确定主链进而确定各个主链相关交易的主链号。根据主链指数来确定交易的先后顺序。</w:t>
+      </w:r>
+      <w:r>
+        <w:rPr>
+          <w:rFonts w:ascii="宋体" w:eastAsia="宋体" w:hAnsi="宋体" w:cs="Times New Roman" w:hint="eastAsia"/>
+          <w:sz w:val="24"/>
+          <w:szCs w:val="24"/>
+        </w:rPr>
+        <w:t>5）</w:t>
       </w:r>
       <w:r>
         <w:rPr>
@@ -25548,7 +27092,15 @@
           <w:sz w:val="24"/>
           <w:szCs w:val="24"/>
         </w:rPr>
-        <w:t>根据提出的解决方案进行理论分析证明，确定新方案可以用于单节点共识算法、单一委员会共识算法、分片委员会共识算法以及D</w:t>
+        <w:t>根据提出的解决方案进行理论分析证明，</w:t>
+      </w:r>
+      <w:r>
+        <w:rPr>
+          <w:rFonts w:ascii="宋体" w:eastAsia="宋体" w:hAnsi="宋体" w:cs="Times New Roman" w:hint="eastAsia"/>
+          <w:sz w:val="24"/>
+          <w:szCs w:val="24"/>
+        </w:rPr>
+        <w:t>确定新方案可以用于单节点共识算法、单一委员会共识算法、分片委员会共识算法以及D</w:t>
       </w:r>
       <w:r>
         <w:rPr>
@@ -25585,7 +27137,7 @@
         <w:spacing w:line="420" w:lineRule="exact"/>
         <w:ind w:firstLineChars="0"/>
         <w:rPr>
-          <w:rFonts w:ascii="宋体" w:eastAsia="宋体" w:hAnsi="宋体" w:cs="Times New Roman"/>
+          <w:rFonts w:ascii="宋体" w:eastAsia="宋体" w:hAnsi="宋体" w:cs="Times New Roman" w:hint="eastAsia"/>
           <w:sz w:val="24"/>
           <w:szCs w:val="24"/>
         </w:rPr>
@@ -25773,77 +27325,6 @@
           <w:szCs w:val="24"/>
         </w:rPr>
       </w:pPr>
-      <w:r>
-        <w:rPr>
-          <w:rFonts w:ascii="宋体" w:eastAsia="宋体" w:hAnsi="宋体" w:cs="Times New Roman"/>
-          <w:noProof/>
-          <w:sz w:val="24"/>
-          <w:szCs w:val="24"/>
-        </w:rPr>
-        <w:lastRenderedPageBreak/>
-        <w:drawing>
-          <wp:anchor distT="0" distB="0" distL="114300" distR="114300" simplePos="0" relativeHeight="251658240" behindDoc="0" locked="0" layoutInCell="1" allowOverlap="1" wp14:anchorId="0E7936A5" wp14:editId="12A7DA20">
-            <wp:simplePos x="0" y="0"/>
-            <wp:positionH relativeFrom="margin">
-              <wp:align>right</wp:align>
-            </wp:positionH>
-            <wp:positionV relativeFrom="paragraph">
-              <wp:posOffset>0</wp:posOffset>
-            </wp:positionV>
-            <wp:extent cx="5276850" cy="6821170"/>
-            <wp:effectExtent l="0" t="0" r="0" b="0"/>
-            <wp:wrapSquare wrapText="bothSides"/>
-            <wp:docPr id="2" name="图片 2"/>
-            <wp:cNvGraphicFramePr>
-              <a:graphicFrameLocks xmlns:a="http://schemas.openxmlformats.org/drawingml/2006/main" noChangeAspect="1"/>
-            </wp:cNvGraphicFramePr>
-            <a:graphic xmlns:a="http://schemas.openxmlformats.org/drawingml/2006/main">
-              <a:graphicData uri="http://schemas.openxmlformats.org/drawingml/2006/picture">
-                <pic:pic xmlns:pic="http://schemas.openxmlformats.org/drawingml/2006/picture">
-                  <pic:nvPicPr>
-                    <pic:cNvPr id="0" name="Picture 1"/>
-                    <pic:cNvPicPr>
-                      <a:picLocks noChangeAspect="1" noChangeArrowheads="1"/>
-                    </pic:cNvPicPr>
-                  </pic:nvPicPr>
-                  <pic:blipFill>
-                    <a:blip r:embed="rId8">
-                      <a:extLst>
-                        <a:ext uri="{28A0092B-C50C-407E-A947-70E740481C1C}">
-                          <a14:useLocalDpi xmlns:a14="http://schemas.microsoft.com/office/drawing/2010/main" val="0"/>
-                        </a:ext>
-                      </a:extLst>
-                    </a:blip>
-                    <a:srcRect/>
-                    <a:stretch>
-                      <a:fillRect/>
-                    </a:stretch>
-                  </pic:blipFill>
-                  <pic:spPr bwMode="auto">
-                    <a:xfrm>
-                      <a:off x="0" y="0"/>
-                      <a:ext cx="5276850" cy="6821170"/>
-                    </a:xfrm>
-                    <a:prstGeom prst="rect">
-                      <a:avLst/>
-                    </a:prstGeom>
-                    <a:noFill/>
-                    <a:ln>
-                      <a:noFill/>
-                    </a:ln>
-                  </pic:spPr>
-                </pic:pic>
-              </a:graphicData>
-            </a:graphic>
-            <wp14:sizeRelH relativeFrom="margin">
-              <wp14:pctWidth>0</wp14:pctWidth>
-            </wp14:sizeRelH>
-            <wp14:sizeRelV relativeFrom="margin">
-              <wp14:pctHeight>0</wp14:pctHeight>
-            </wp14:sizeRelV>
-          </wp:anchor>
-        </w:drawing>
-      </w:r>
     </w:p>
     <w:p>
       <w:pPr>
@@ -26115,7 +27596,6 @@
           <w:sz w:val="20"/>
           <w:szCs w:val="24"/>
         </w:rPr>
-        <w:lastRenderedPageBreak/>
         <w:t>https://bitcoin.org/bitcoin.pdf, 2008.</w:t>
       </w:r>
       <w:bookmarkEnd w:id="35"/>
@@ -26507,7 +27987,18 @@
           <w:sz w:val="20"/>
           <w:szCs w:val="24"/>
         </w:rPr>
-        <w:t>J. Garay, A. Kiayias, and N. Leonardos. The Bitcoin Backbone Protocol: Analysis and Applications. In Proceedings of the 34th Annual International Conference on the Theory and Applications of Cryptographic Techniques, Sofia, Bulgaria, 2015.</w:t>
+        <w:t xml:space="preserve">J. Garay, A. Kiayias, and N. Leonardos. The Bitcoin Backbone Protocol: </w:t>
+      </w:r>
+      <w:r>
+        <w:rPr>
+          <w:rFonts w:ascii="宋体" w:eastAsia="宋体" w:hAnsi="宋体" w:cs="Times New Roman"/>
+          <w:noProof/>
+          <w:kern w:val="0"/>
+          <w:sz w:val="20"/>
+          <w:szCs w:val="24"/>
+        </w:rPr>
+        <w:lastRenderedPageBreak/>
+        <w:t>Analysis and Applications. In Proceedings of the 34th Annual International Conference on the Theory and Applications of Cryptographic Techniques, Sofia, Bulgaria, 2015.</w:t>
       </w:r>
       <w:bookmarkEnd w:id="37"/>
     </w:p>
@@ -27524,18 +29015,7 @@
           <w:sz w:val="20"/>
           <w:szCs w:val="24"/>
         </w:rPr>
-        <w:t xml:space="preserve">Stake-bleeding attacks on proof-of-stake Blockchains[C]. In: Proceedings of 2018 Crypto Valley Conference on </w:t>
-      </w:r>
-      <w:r>
-        <w:rPr>
-          <w:rFonts w:ascii="宋体" w:eastAsia="宋体" w:hAnsi="宋体" w:cs="Times New Roman"/>
-          <w:noProof/>
-          <w:kern w:val="0"/>
-          <w:sz w:val="20"/>
-          <w:szCs w:val="24"/>
-        </w:rPr>
-        <w:lastRenderedPageBreak/>
-        <w:t>Blockchain Technology (CVCBT 2018). IEEE, 2018: 85–92. [DOI: 10.1109/ CVCBT.2018.00015]</w:t>
+        <w:t>Stake-bleeding attacks on proof-of-stake Blockchains[C]. In: Proceedings of 2018 Crypto Valley Conference on Blockchain Technology (CVCBT 2018). IEEE, 2018: 85–92. [DOI: 10.1109/ CVCBT.2018.00015]</w:t>
       </w:r>
     </w:p>
     <w:p>
@@ -28058,7 +29538,18 @@
           <w:sz w:val="20"/>
           <w:szCs w:val="24"/>
         </w:rPr>
-        <w:t>Blockchain[C]. In: Advances in Cryptology—EUROCRYPT 2018, Part II. Springer Cham, 2018: 66–98. [DOI:10.1007/978-3-319-78375-8_3]</w:t>
+        <w:t>Blockchain[C]. In: Advances in Cryptology—</w:t>
+      </w:r>
+      <w:r>
+        <w:rPr>
+          <w:rFonts w:ascii="宋体" w:eastAsia="宋体" w:hAnsi="宋体" w:cs="Times New Roman"/>
+          <w:noProof/>
+          <w:kern w:val="0"/>
+          <w:sz w:val="20"/>
+          <w:szCs w:val="24"/>
+        </w:rPr>
+        <w:lastRenderedPageBreak/>
+        <w:t>EUROCRYPT 2018, Part II. Springer Cham, 2018: 66–98. [DOI:10.1007/978-3-319-78375-8_3]</w:t>
       </w:r>
     </w:p>
     <w:p>
@@ -28880,7 +30371,6 @@
           <w:sz w:val="20"/>
           <w:szCs w:val="24"/>
         </w:rPr>
-        <w:lastRenderedPageBreak/>
         <w:t>10.1109/Blockchain.2019.00048.</w:t>
       </w:r>
     </w:p>
@@ -29165,6 +30655,7 @@
           <w:sz w:val="20"/>
           <w:szCs w:val="24"/>
         </w:rPr>
+        <w:lastRenderedPageBreak/>
         <w:t>[3</w:t>
       </w:r>
       <w:r>
@@ -30273,18 +31764,7 @@
           <w:sz w:val="20"/>
           <w:szCs w:val="24"/>
         </w:rPr>
-        <w:t xml:space="preserve">Miller, A. Juels, E. SHI E, et al. Permacoin: Repurposing Bitcoin work </w:t>
-      </w:r>
-      <w:r>
-        <w:rPr>
-          <w:rFonts w:ascii="宋体" w:eastAsia="宋体" w:hAnsi="宋体" w:cs="Times New Roman"/>
-          <w:noProof/>
-          <w:kern w:val="0"/>
-          <w:sz w:val="20"/>
-          <w:szCs w:val="24"/>
-        </w:rPr>
-        <w:lastRenderedPageBreak/>
-        <w:t>for data preservation[C]. In:</w:t>
+        <w:t>Miller, A. Juels, E. SHI E, et al. Permacoin: Repurposing Bitcoin work for data preservation[C]. In:</w:t>
       </w:r>
       <w:r>
         <w:rPr>
@@ -30508,7 +31988,7 @@
         </w:rPr>
         <w:t xml:space="preserve">Intel: Sawtooth Lake (2017). </w:t>
       </w:r>
-      <w:hyperlink r:id="rId9" w:anchor="introduction" w:history="1">
+      <w:hyperlink r:id="rId8" w:anchor="introduction" w:history="1">
         <w:r>
           <w:rPr>
             <w:rFonts w:ascii="宋体" w:eastAsia="宋体" w:hAnsi="宋体" w:cs="Times New Roman"/>
@@ -30766,7 +32246,18 @@
           <w:sz w:val="20"/>
           <w:szCs w:val="24"/>
         </w:rPr>
-        <w:t>Churyumov. Byteball: A decentralized system for storage and transfer of value[EB/OL]. 2016.</w:t>
+        <w:t xml:space="preserve">Churyumov. Byteball: A decentralized system for storage and transfer of </w:t>
+      </w:r>
+      <w:r>
+        <w:rPr>
+          <w:rFonts w:ascii="宋体" w:eastAsia="宋体" w:hAnsi="宋体" w:cs="Times New Roman"/>
+          <w:noProof/>
+          <w:kern w:val="0"/>
+          <w:sz w:val="20"/>
+          <w:szCs w:val="24"/>
+        </w:rPr>
+        <w:lastRenderedPageBreak/>
+        <w:t>value[EB/OL]. 2016.</w:t>
       </w:r>
       <w:r>
         <w:rPr>

</xml_diff>